<commit_message>
Docs: Update project documents
</commit_message>
<xml_diff>
--- a/Documents/Nhom06_2023_1_ApplicationDevelopment_First Plan.docx
+++ b/Documents/Nhom06_2023_1_ApplicationDevelopment_First Plan.docx
@@ -23,7 +23,39 @@
           <w:sz w:val="34"/>
           <w:szCs w:val="34"/>
         </w:rPr>
-        <w:t>KẾ HOẠCH THỰC HIỆN – MÔN HỌC PHÁT TRIỂN ỨNG DỤNG</w:t>
+        <w:t>KẾ HOẠCH THỰC HIỆN</w:t>
+      </w:r>
+    </w:p>
+    <w:p>
+      <w:pPr>
+        <w:numPr>
+          <w:ilvl w:val="0"/>
+          <w:numId w:val="1"/>
+        </w:numPr>
+        <w:pBdr>
+          <w:top w:val="nil"/>
+          <w:left w:val="nil"/>
+          <w:bottom w:val="nil"/>
+          <w:right w:val="nil"/>
+          <w:between w:val="nil"/>
+        </w:pBdr>
+        <w:spacing w:after="0" w:line="240" w:lineRule="auto"/>
+        <w:jc w:val="both"/>
+        <w:rPr>
+          <w:rFonts w:ascii="Times New Roman" w:eastAsia="Times New Roman" w:hAnsi="Times New Roman" w:cs="Times New Roman"/>
+          <w:color w:val="FF0000"/>
+          <w:sz w:val="26"/>
+          <w:szCs w:val="26"/>
+        </w:rPr>
+      </w:pPr>
+      <w:r>
+        <w:rPr>
+          <w:rFonts w:ascii="Times New Roman" w:eastAsia="Times New Roman" w:hAnsi="Times New Roman" w:cs="Times New Roman"/>
+          <w:color w:val="FF0000"/>
+          <w:sz w:val="26"/>
+          <w:szCs w:val="26"/>
+        </w:rPr>
+        <w:t>Lê Hoàng Nam – Team Leader</w:t>
       </w:r>
     </w:p>
     <w:p>
@@ -57,92 +89,6 @@
         </w:rPr>
         <w:t>Lê Minh Bảo</w:t>
       </w:r>
-      <w:r>
-        <w:rPr>
-          <w:rFonts w:ascii="Times New Roman" w:eastAsia="Times New Roman" w:hAnsi="Times New Roman" w:cs="Times New Roman"/>
-          <w:color w:val="FF0000"/>
-          <w:sz w:val="26"/>
-          <w:szCs w:val="26"/>
-        </w:rPr>
-        <w:t xml:space="preserve"> - 21007881</w:t>
-      </w:r>
-      <w:r>
-        <w:rPr>
-          <w:rFonts w:ascii="Times New Roman" w:eastAsia="Times New Roman" w:hAnsi="Times New Roman" w:cs="Times New Roman"/>
-          <w:color w:val="FF0000"/>
-          <w:sz w:val="26"/>
-          <w:szCs w:val="26"/>
-        </w:rPr>
-        <w:t xml:space="preserve"> (Nhóm trưởng)</w:t>
-      </w:r>
-    </w:p>
-    <w:p>
-      <w:pPr>
-        <w:numPr>
-          <w:ilvl w:val="0"/>
-          <w:numId w:val="1"/>
-        </w:numPr>
-        <w:pBdr>
-          <w:top w:val="nil"/>
-          <w:left w:val="nil"/>
-          <w:bottom w:val="nil"/>
-          <w:right w:val="nil"/>
-          <w:between w:val="nil"/>
-        </w:pBdr>
-        <w:spacing w:after="0" w:line="240" w:lineRule="auto"/>
-        <w:jc w:val="both"/>
-        <w:rPr>
-          <w:rFonts w:ascii="Times New Roman" w:eastAsia="Times New Roman" w:hAnsi="Times New Roman" w:cs="Times New Roman"/>
-          <w:color w:val="FF0000"/>
-          <w:sz w:val="26"/>
-          <w:szCs w:val="26"/>
-        </w:rPr>
-      </w:pPr>
-      <w:r>
-        <w:rPr>
-          <w:rFonts w:ascii="Times New Roman" w:eastAsia="Times New Roman" w:hAnsi="Times New Roman" w:cs="Times New Roman"/>
-          <w:color w:val="FF0000"/>
-          <w:sz w:val="26"/>
-          <w:szCs w:val="26"/>
-        </w:rPr>
-        <w:t>T</w:t>
-      </w:r>
-      <w:r>
-        <w:rPr>
-          <w:rFonts w:ascii="Times New Roman" w:eastAsia="Times New Roman" w:hAnsi="Times New Roman" w:cs="Times New Roman"/>
-          <w:color w:val="FF0000"/>
-          <w:sz w:val="26"/>
-          <w:szCs w:val="26"/>
-        </w:rPr>
-        <w:t xml:space="preserve">rương </w:t>
-      </w:r>
-      <w:r>
-        <w:rPr>
-          <w:rFonts w:ascii="Times New Roman" w:eastAsia="Times New Roman" w:hAnsi="Times New Roman" w:cs="Times New Roman"/>
-          <w:color w:val="FF0000"/>
-          <w:sz w:val="26"/>
-          <w:szCs w:val="26"/>
-        </w:rPr>
-        <w:t>Quốc Bảo</w:t>
-      </w:r>
-      <w:r>
-        <w:rPr>
-          <w:rFonts w:ascii="Times New Roman" w:eastAsia="Times New Roman" w:hAnsi="Times New Roman" w:cs="Times New Roman"/>
-          <w:color w:val="FF0000"/>
-          <w:sz w:val="26"/>
-          <w:szCs w:val="26"/>
-        </w:rPr>
-        <w:t xml:space="preserve"> - 2101</w:t>
-      </w:r>
-      <w:r>
-        <w:rPr>
-          <w:rFonts w:ascii="Times New Roman" w:eastAsia="Times New Roman" w:hAnsi="Times New Roman" w:cs="Times New Roman"/>
-          <w:color w:val="FF0000"/>
-          <w:sz w:val="26"/>
-          <w:szCs w:val="26"/>
-        </w:rPr>
-        <w:t>7351</w:t>
-      </w:r>
     </w:p>
     <w:p>
       <w:pPr>
@@ -173,16 +119,7 @@
           <w:sz w:val="26"/>
           <w:szCs w:val="26"/>
         </w:rPr>
-        <w:t>Lê Hoàng Nam</w:t>
-      </w:r>
-      <w:r>
-        <w:rPr>
-          <w:rFonts w:ascii="Times New Roman" w:eastAsia="Times New Roman" w:hAnsi="Times New Roman" w:cs="Times New Roman"/>
-          <w:color w:val="FF0000"/>
-          <w:sz w:val="26"/>
-          <w:szCs w:val="26"/>
-        </w:rPr>
-        <w:t xml:space="preserve"> - 21002211</w:t>
+        <w:t>Nguyễn Hồng Đức</w:t>
       </w:r>
     </w:p>
     <w:p>
@@ -222,7 +159,7 @@
           <w:sz w:val="26"/>
           <w:szCs w:val="26"/>
         </w:rPr>
-        <w:t>ỨNG DỤNG QUẢN LÝ BÁN HÀNG TẠI CỬA HÀNG BÁN QUẦN ÁO THỜI TRANG</w:t>
+        <w:t>Ứng Dụng Đặt Sân Và Quản Lý Sân Cầu Lông</w:t>
       </w:r>
     </w:p>
     <w:p>
@@ -244,7 +181,7 @@
           <w:sz w:val="26"/>
           <w:szCs w:val="26"/>
         </w:rPr>
-        <w:t xml:space="preserve">Thời gian thực hiện: Từ 14/08/2023 đến </w:t>
+        <w:t xml:space="preserve">Thời gian thực hiện: Từ </w:t>
       </w:r>
       <w:r>
         <w:rPr>
@@ -252,31 +189,7 @@
           <w:sz w:val="26"/>
           <w:szCs w:val="26"/>
         </w:rPr>
-        <w:t>14</w:t>
-      </w:r>
-      <w:r>
-        <w:rPr>
-          <w:rFonts w:ascii="Times New Roman" w:eastAsia="Times New Roman" w:hAnsi="Times New Roman" w:cs="Times New Roman"/>
-          <w:sz w:val="26"/>
-          <w:szCs w:val="26"/>
-        </w:rPr>
-        <w:t>/1</w:t>
-      </w:r>
-      <w:r>
-        <w:rPr>
-          <w:rFonts w:ascii="Times New Roman" w:eastAsia="Times New Roman" w:hAnsi="Times New Roman" w:cs="Times New Roman"/>
-          <w:sz w:val="26"/>
-          <w:szCs w:val="26"/>
-        </w:rPr>
-        <w:t>2</w:t>
-      </w:r>
-      <w:r>
-        <w:rPr>
-          <w:rFonts w:ascii="Times New Roman" w:eastAsia="Times New Roman" w:hAnsi="Times New Roman" w:cs="Times New Roman"/>
-          <w:sz w:val="26"/>
-          <w:szCs w:val="26"/>
-        </w:rPr>
-        <w:t>/2023 (13 tuần)</w:t>
+        <w:t>05/05/2024 đến XX/XX/2024</w:t>
       </w:r>
     </w:p>
     <w:p>
@@ -472,70 +385,43 @@
                 <w:sz w:val="26"/>
                 <w:szCs w:val="26"/>
               </w:rPr>
-              <w:t>Tuần 01</w:t>
+              <w:t>05/05/2024</w:t>
             </w:r>
           </w:p>
           <w:p>
             <w:pPr>
               <w:rPr>
                 <w:rFonts w:ascii="Times New Roman" w:eastAsia="Times New Roman" w:hAnsi="Times New Roman" w:cs="Times New Roman"/>
-                <w:sz w:val="26"/>
-                <w:szCs w:val="26"/>
-              </w:rPr>
-            </w:pPr>
-            <w:bookmarkStart w:id="0" w:name="_heading=h.gjdgxs" w:colFirst="0" w:colLast="0"/>
-            <w:bookmarkEnd w:id="0"/>
+                <w:b/>
+                <w:sz w:val="26"/>
+                <w:szCs w:val="26"/>
+              </w:rPr>
+            </w:pPr>
+          </w:p>
+        </w:tc>
+        <w:tc>
+          <w:tcPr>
+            <w:tcW w:w="3989" w:type="dxa"/>
+            <w:tcBorders>
+              <w:bottom w:val="dotted" w:sz="4" w:space="0" w:color="000000" w:themeColor="text1"/>
+            </w:tcBorders>
+            <w:vAlign w:val="center"/>
+          </w:tcPr>
+          <w:p>
+            <w:pPr>
+              <w:rPr>
+                <w:rFonts w:ascii="Times New Roman" w:eastAsia="Times New Roman" w:hAnsi="Times New Roman" w:cs="Times New Roman"/>
+                <w:sz w:val="26"/>
+                <w:szCs w:val="26"/>
+              </w:rPr>
+            </w:pPr>
             <w:r>
               <w:rPr>
                 <w:rFonts w:ascii="Times New Roman" w:eastAsia="Times New Roman" w:hAnsi="Times New Roman" w:cs="Times New Roman"/>
                 <w:sz w:val="26"/>
                 <w:szCs w:val="26"/>
               </w:rPr>
-              <w:t>(Từ:  14/08/2023</w:t>
-            </w:r>
-          </w:p>
-          <w:p>
-            <w:pPr>
-              <w:rPr>
-                <w:rFonts w:ascii="Times New Roman" w:eastAsia="Times New Roman" w:hAnsi="Times New Roman" w:cs="Times New Roman"/>
-                <w:b/>
-                <w:sz w:val="26"/>
-                <w:szCs w:val="26"/>
-              </w:rPr>
-            </w:pPr>
-            <w:r>
-              <w:rPr>
-                <w:rFonts w:ascii="Times New Roman" w:eastAsia="Times New Roman" w:hAnsi="Times New Roman" w:cs="Times New Roman"/>
-                <w:sz w:val="26"/>
-                <w:szCs w:val="26"/>
-              </w:rPr>
-              <w:t>Đến:  20/08/2023)</w:t>
-            </w:r>
-          </w:p>
-        </w:tc>
-        <w:tc>
-          <w:tcPr>
-            <w:tcW w:w="3989" w:type="dxa"/>
-            <w:tcBorders>
-              <w:bottom w:val="dotted" w:sz="4" w:space="0" w:color="000000" w:themeColor="text1"/>
-            </w:tcBorders>
-            <w:vAlign w:val="center"/>
-          </w:tcPr>
-          <w:p>
-            <w:pPr>
-              <w:rPr>
-                <w:rFonts w:ascii="Times New Roman" w:eastAsia="Times New Roman" w:hAnsi="Times New Roman" w:cs="Times New Roman"/>
-                <w:sz w:val="26"/>
-                <w:szCs w:val="26"/>
-              </w:rPr>
-            </w:pPr>
-            <w:r>
-              <w:rPr>
-                <w:rFonts w:ascii="Times New Roman" w:eastAsia="Times New Roman" w:hAnsi="Times New Roman" w:cs="Times New Roman"/>
-                <w:sz w:val="26"/>
-                <w:szCs w:val="26"/>
-              </w:rPr>
-              <w:t>1. Tìm hiểu môn học</w:t>
+              <w:t>Tạo Repo Project</w:t>
             </w:r>
           </w:p>
         </w:tc>
@@ -562,7 +448,7 @@
                 <w:sz w:val="26"/>
                 <w:szCs w:val="26"/>
               </w:rPr>
-              <w:t>Tất cả thành viên nhóm Minh Bảo, Quốc Bảo, Hoàng Nam</w:t>
+              <w:t>Lê Minh Bảo</w:t>
             </w:r>
           </w:p>
         </w:tc>
@@ -584,16 +470,18 @@
                 <w:szCs w:val="26"/>
               </w:rPr>
             </w:pPr>
-            <w:r>
-              <w:rPr>
-                <w:rFonts w:ascii="Times New Roman" w:eastAsia="Times New Roman" w:hAnsi="Times New Roman" w:cs="Times New Roman"/>
-                <w:i/>
-                <w:color w:val="FF0000"/>
-                <w:sz w:val="26"/>
-                <w:szCs w:val="26"/>
-              </w:rPr>
-              <w:t>Tuần này không có thực hành. SV tự tổ chức chọn lựa thành viên</w:t>
-            </w:r>
+            <w:hyperlink r:id="rId12" w:history="1">
+              <w:r>
+                <w:rPr>
+                  <w:rStyle w:val="Hyperlink"/>
+                  <w:rFonts w:ascii="Times New Roman" w:eastAsia="Times New Roman" w:hAnsi="Times New Roman" w:cs="Times New Roman"/>
+                  <w:i/>
+                  <w:sz w:val="26"/>
+                  <w:szCs w:val="26"/>
+                </w:rPr>
+                <w:t>Link Github</w:t>
+              </w:r>
+            </w:hyperlink>
           </w:p>
         </w:tc>
       </w:tr>
@@ -651,7 +539,7 @@
                 <w:sz w:val="26"/>
                 <w:szCs w:val="26"/>
               </w:rPr>
-              <w:t>2. Đăng kí nhóm</w:t>
+              <w:t>Tạo Repo Source Android</w:t>
             </w:r>
           </w:p>
         </w:tc>
@@ -698,6 +586,18 @@
                 <w:szCs w:val="26"/>
               </w:rPr>
             </w:pPr>
+            <w:hyperlink r:id="rId13" w:history="1">
+              <w:r>
+                <w:rPr>
+                  <w:rStyle w:val="Hyperlink"/>
+                  <w:rFonts w:ascii="Times New Roman" w:eastAsia="Times New Roman" w:hAnsi="Times New Roman" w:cs="Times New Roman"/>
+                  <w:i/>
+                  <w:sz w:val="26"/>
+                  <w:szCs w:val="26"/>
+                </w:rPr>
+                <w:t>Link Github</w:t>
+              </w:r>
+            </w:hyperlink>
           </w:p>
         </w:tc>
       </w:tr>
@@ -719,57 +619,6 @@
                 <w:szCs w:val="26"/>
               </w:rPr>
             </w:pPr>
-            <w:r>
-              <w:rPr>
-                <w:rFonts w:ascii="Times New Roman" w:eastAsia="Times New Roman" w:hAnsi="Times New Roman" w:cs="Times New Roman"/>
-                <w:b/>
-                <w:sz w:val="26"/>
-                <w:szCs w:val="26"/>
-              </w:rPr>
-              <w:t>Tuần 02</w:t>
-            </w:r>
-            <w:r>
-              <w:rPr>
-                <w:rFonts w:ascii="Times New Roman" w:eastAsia="Times New Roman" w:hAnsi="Times New Roman" w:cs="Times New Roman"/>
-                <w:sz w:val="26"/>
-                <w:szCs w:val="26"/>
-              </w:rPr>
-              <w:t xml:space="preserve"> </w:t>
-            </w:r>
-          </w:p>
-          <w:p>
-            <w:pPr>
-              <w:rPr>
-                <w:rFonts w:ascii="Times New Roman" w:eastAsia="Times New Roman" w:hAnsi="Times New Roman" w:cs="Times New Roman"/>
-                <w:sz w:val="26"/>
-                <w:szCs w:val="26"/>
-              </w:rPr>
-            </w:pPr>
-            <w:r>
-              <w:rPr>
-                <w:rFonts w:ascii="Times New Roman" w:eastAsia="Times New Roman" w:hAnsi="Times New Roman" w:cs="Times New Roman"/>
-                <w:sz w:val="26"/>
-                <w:szCs w:val="26"/>
-              </w:rPr>
-              <w:t>(Từ:  21/08/2023</w:t>
-            </w:r>
-          </w:p>
-          <w:p>
-            <w:pPr>
-              <w:rPr>
-                <w:rFonts w:ascii="Times New Roman" w:eastAsia="Times New Roman" w:hAnsi="Times New Roman" w:cs="Times New Roman"/>
-                <w:sz w:val="26"/>
-                <w:szCs w:val="26"/>
-              </w:rPr>
-            </w:pPr>
-            <w:r>
-              <w:rPr>
-                <w:rFonts w:ascii="Times New Roman" w:eastAsia="Times New Roman" w:hAnsi="Times New Roman" w:cs="Times New Roman"/>
-                <w:sz w:val="26"/>
-                <w:szCs w:val="26"/>
-              </w:rPr>
-              <w:t>Đến: 27/08/2023)</w:t>
-            </w:r>
           </w:p>
         </w:tc>
         <w:tc>
@@ -788,38 +637,6 @@
                 <w:szCs w:val="26"/>
               </w:rPr>
             </w:pPr>
-            <w:r>
-              <w:rPr>
-                <w:rFonts w:ascii="Times New Roman" w:eastAsia="Times New Roman" w:hAnsi="Times New Roman" w:cs="Times New Roman"/>
-                <w:sz w:val="26"/>
-                <w:szCs w:val="26"/>
-              </w:rPr>
-              <w:t xml:space="preserve">1. GV </w:t>
-            </w:r>
-            <w:r>
-              <w:rPr>
-                <w:rFonts w:ascii="Times New Roman" w:eastAsia="Times New Roman" w:hAnsi="Times New Roman" w:cs="Times New Roman"/>
-                <w:sz w:val="26"/>
-                <w:szCs w:val="26"/>
-              </w:rPr>
-              <w:t>giao</w:t>
-            </w:r>
-            <w:r>
-              <w:rPr>
-                <w:rFonts w:ascii="Times New Roman" w:eastAsia="Times New Roman" w:hAnsi="Times New Roman" w:cs="Times New Roman"/>
-                <w:sz w:val="26"/>
-                <w:szCs w:val="26"/>
-              </w:rPr>
-              <w:t xml:space="preserve"> đ</w:t>
-            </w:r>
-            <w:r>
-              <w:rPr>
-                <w:rFonts w:ascii="Times New Roman" w:eastAsia="Times New Roman" w:hAnsi="Times New Roman" w:cs="Times New Roman"/>
-                <w:sz w:val="26"/>
-                <w:szCs w:val="26"/>
-              </w:rPr>
-              <w:t>ề tài</w:t>
-            </w:r>
           </w:p>
         </w:tc>
         <w:tc>
@@ -839,14 +656,6 @@
                 <w:szCs w:val="26"/>
               </w:rPr>
             </w:pPr>
-            <w:r>
-              <w:rPr>
-                <w:rFonts w:ascii="Times New Roman" w:eastAsia="Times New Roman" w:hAnsi="Times New Roman" w:cs="Times New Roman"/>
-                <w:sz w:val="26"/>
-                <w:szCs w:val="26"/>
-              </w:rPr>
-              <w:t>Tất cả thành viên nhóm Minh Bảo, Quốc Bảo, Hoàng Nam</w:t>
-            </w:r>
           </w:p>
         </w:tc>
         <w:tc>
@@ -864,14 +673,6 @@
                 <w:szCs w:val="26"/>
               </w:rPr>
             </w:pPr>
-            <w:r>
-              <w:rPr>
-                <w:rFonts w:ascii="Times New Roman" w:eastAsia="Times New Roman" w:hAnsi="Times New Roman" w:cs="Times New Roman"/>
-                <w:sz w:val="26"/>
-                <w:szCs w:val="26"/>
-              </w:rPr>
-              <w:t>Nhóm tự họp thảo luận nội bộ</w:t>
-            </w:r>
           </w:p>
         </w:tc>
       </w:tr>
@@ -921,22 +722,6 @@
                 <w:szCs w:val="26"/>
               </w:rPr>
             </w:pPr>
-            <w:r>
-              <w:rPr>
-                <w:rFonts w:ascii="Times New Roman" w:eastAsia="Times New Roman" w:hAnsi="Times New Roman" w:cs="Times New Roman"/>
-                <w:sz w:val="26"/>
-                <w:szCs w:val="26"/>
-              </w:rPr>
-              <w:t xml:space="preserve">2. Phân tích sơ bộ </w:t>
-            </w:r>
-            <w:r>
-              <w:rPr>
-                <w:rFonts w:ascii="Times New Roman" w:eastAsia="Times New Roman" w:hAnsi="Times New Roman" w:cs="Times New Roman"/>
-                <w:sz w:val="26"/>
-                <w:szCs w:val="26"/>
-              </w:rPr>
-              <w:t>đề tài</w:t>
-            </w:r>
           </w:p>
         </w:tc>
         <w:tc>
@@ -1029,14 +814,6 @@
                 <w:szCs w:val="26"/>
               </w:rPr>
             </w:pPr>
-            <w:r>
-              <w:rPr>
-                <w:rFonts w:ascii="Times New Roman" w:eastAsia="Times New Roman" w:hAnsi="Times New Roman" w:cs="Times New Roman"/>
-                <w:sz w:val="26"/>
-                <w:szCs w:val="26"/>
-              </w:rPr>
-              <w:t>3. Ôn lại kiến thức Java đã học (OOP, Hướng Sự Kiện)</w:t>
-            </w:r>
           </w:p>
         </w:tc>
         <w:tc>
@@ -1129,30 +906,6 @@
                 <w:szCs w:val="26"/>
               </w:rPr>
             </w:pPr>
-            <w:r>
-              <w:rPr>
-                <w:rFonts w:ascii="Times New Roman" w:eastAsia="Times New Roman" w:hAnsi="Times New Roman" w:cs="Times New Roman"/>
-                <w:sz w:val="26"/>
-                <w:szCs w:val="26"/>
-              </w:rPr>
-              <w:t xml:space="preserve">4. Ôn lại kiến thức </w:t>
-            </w:r>
-            <w:r>
-              <w:rPr>
-                <w:rFonts w:ascii="Times New Roman" w:eastAsia="Times New Roman" w:hAnsi="Times New Roman" w:cs="Times New Roman"/>
-                <w:sz w:val="26"/>
-                <w:szCs w:val="26"/>
-              </w:rPr>
-              <w:t>SQL Server</w:t>
-            </w:r>
-            <w:r>
-              <w:rPr>
-                <w:rFonts w:ascii="Times New Roman" w:eastAsia="Times New Roman" w:hAnsi="Times New Roman" w:cs="Times New Roman"/>
-                <w:sz w:val="26"/>
-                <w:szCs w:val="26"/>
-              </w:rPr>
-              <w:t xml:space="preserve"> đã học</w:t>
-            </w:r>
           </w:p>
         </w:tc>
         <w:tc>
@@ -1217,57 +970,6 @@
                 <w:szCs w:val="26"/>
               </w:rPr>
             </w:pPr>
-            <w:r>
-              <w:rPr>
-                <w:rFonts w:ascii="Times New Roman" w:eastAsia="Times New Roman" w:hAnsi="Times New Roman" w:cs="Times New Roman"/>
-                <w:b/>
-                <w:sz w:val="26"/>
-                <w:szCs w:val="26"/>
-              </w:rPr>
-              <w:t>Tuần 03</w:t>
-            </w:r>
-            <w:r>
-              <w:rPr>
-                <w:rFonts w:ascii="Times New Roman" w:eastAsia="Times New Roman" w:hAnsi="Times New Roman" w:cs="Times New Roman"/>
-                <w:sz w:val="26"/>
-                <w:szCs w:val="26"/>
-              </w:rPr>
-              <w:t xml:space="preserve"> </w:t>
-            </w:r>
-          </w:p>
-          <w:p>
-            <w:pPr>
-              <w:rPr>
-                <w:rFonts w:ascii="Times New Roman" w:eastAsia="Times New Roman" w:hAnsi="Times New Roman" w:cs="Times New Roman"/>
-                <w:sz w:val="26"/>
-                <w:szCs w:val="26"/>
-              </w:rPr>
-            </w:pPr>
-            <w:r>
-              <w:rPr>
-                <w:rFonts w:ascii="Times New Roman" w:eastAsia="Times New Roman" w:hAnsi="Times New Roman" w:cs="Times New Roman"/>
-                <w:sz w:val="26"/>
-                <w:szCs w:val="26"/>
-              </w:rPr>
-              <w:t>(Từ:  28/08/2023</w:t>
-            </w:r>
-          </w:p>
-          <w:p>
-            <w:pPr>
-              <w:rPr>
-                <w:rFonts w:ascii="Times New Roman" w:eastAsia="Times New Roman" w:hAnsi="Times New Roman" w:cs="Times New Roman"/>
-                <w:sz w:val="26"/>
-                <w:szCs w:val="26"/>
-              </w:rPr>
-            </w:pPr>
-            <w:r>
-              <w:rPr>
-                <w:rFonts w:ascii="Times New Roman" w:eastAsia="Times New Roman" w:hAnsi="Times New Roman" w:cs="Times New Roman"/>
-                <w:sz w:val="26"/>
-                <w:szCs w:val="26"/>
-              </w:rPr>
-              <w:t>Đến:  03/09/2023)</w:t>
-            </w:r>
           </w:p>
         </w:tc>
         <w:tc>
@@ -1286,14 +988,6 @@
                 <w:szCs w:val="26"/>
               </w:rPr>
             </w:pPr>
-            <w:r>
-              <w:rPr>
-                <w:rFonts w:ascii="Times New Roman" w:eastAsia="Times New Roman" w:hAnsi="Times New Roman" w:cs="Times New Roman"/>
-                <w:sz w:val="26"/>
-                <w:szCs w:val="26"/>
-              </w:rPr>
-              <w:t>1. Ôn lại kiến thức Phân tích thiết kế hệ thống</w:t>
-            </w:r>
           </w:p>
         </w:tc>
         <w:tc>
@@ -1313,14 +1007,6 @@
                 <w:szCs w:val="26"/>
               </w:rPr>
             </w:pPr>
-            <w:r>
-              <w:rPr>
-                <w:rFonts w:ascii="Times New Roman" w:eastAsia="Times New Roman" w:hAnsi="Times New Roman" w:cs="Times New Roman"/>
-                <w:sz w:val="26"/>
-                <w:szCs w:val="26"/>
-              </w:rPr>
-              <w:t>Cả nhóm cùng thực hiện</w:t>
-            </w:r>
           </w:p>
         </w:tc>
         <w:tc>
@@ -1387,46 +1073,6 @@
                 <w:szCs w:val="26"/>
               </w:rPr>
             </w:pPr>
-            <w:r>
-              <w:rPr>
-                <w:rFonts w:ascii="Times New Roman" w:eastAsia="Times New Roman" w:hAnsi="Times New Roman" w:cs="Times New Roman"/>
-                <w:sz w:val="26"/>
-                <w:szCs w:val="26"/>
-              </w:rPr>
-              <w:t xml:space="preserve">2. Phân tích yêu cầu </w:t>
-            </w:r>
-            <w:r>
-              <w:rPr>
-                <w:rFonts w:ascii="Times New Roman" w:eastAsia="Times New Roman" w:hAnsi="Times New Roman" w:cs="Times New Roman"/>
-                <w:sz w:val="26"/>
-                <w:szCs w:val="26"/>
-              </w:rPr>
-              <w:t>đề tài</w:t>
-            </w:r>
-            <w:r>
-              <w:rPr>
-                <w:rFonts w:ascii="Times New Roman" w:eastAsia="Times New Roman" w:hAnsi="Times New Roman" w:cs="Times New Roman"/>
-                <w:sz w:val="26"/>
-                <w:szCs w:val="26"/>
-              </w:rPr>
-              <w:t xml:space="preserve">. Làm rõ các yêu cầu của </w:t>
-            </w:r>
-            <w:r>
-              <w:rPr>
-                <w:rFonts w:ascii="Times New Roman" w:eastAsia="Times New Roman" w:hAnsi="Times New Roman" w:cs="Times New Roman"/>
-                <w:sz w:val="26"/>
-                <w:szCs w:val="26"/>
-              </w:rPr>
-              <w:t>đề tài</w:t>
-            </w:r>
-            <w:r>
-              <w:rPr>
-                <w:rFonts w:ascii="Times New Roman" w:eastAsia="Times New Roman" w:hAnsi="Times New Roman" w:cs="Times New Roman"/>
-                <w:sz w:val="26"/>
-                <w:szCs w:val="26"/>
-              </w:rPr>
-              <w:t xml:space="preserve"> (đặt/trả lời các câu hỏi liên quan)</w:t>
-            </w:r>
           </w:p>
         </w:tc>
         <w:tc>
@@ -1470,14 +1116,6 @@
                 <w:szCs w:val="26"/>
               </w:rPr>
             </w:pPr>
-            <w:r>
-              <w:rPr>
-                <w:rFonts w:ascii="Times New Roman" w:eastAsia="Times New Roman" w:hAnsi="Times New Roman" w:cs="Times New Roman"/>
-                <w:sz w:val="26"/>
-                <w:szCs w:val="26"/>
-              </w:rPr>
-              <w:t>Hoàn thành trong file 2021_2_ApplicationDevelopment_QAs</w:t>
-            </w:r>
           </w:p>
         </w:tc>
       </w:tr>
@@ -1528,30 +1166,6 @@
                 <w:szCs w:val="26"/>
               </w:rPr>
             </w:pPr>
-            <w:r>
-              <w:rPr>
-                <w:rFonts w:ascii="Times New Roman" w:eastAsia="Times New Roman" w:hAnsi="Times New Roman" w:cs="Times New Roman"/>
-                <w:sz w:val="26"/>
-                <w:szCs w:val="26"/>
-              </w:rPr>
-              <w:t xml:space="preserve">3. Giới hạn mục tiêu của </w:t>
-            </w:r>
-            <w:r>
-              <w:rPr>
-                <w:rFonts w:ascii="Times New Roman" w:eastAsia="Times New Roman" w:hAnsi="Times New Roman" w:cs="Times New Roman"/>
-                <w:sz w:val="26"/>
-                <w:szCs w:val="26"/>
-              </w:rPr>
-              <w:t>đề tài</w:t>
-            </w:r>
-            <w:r>
-              <w:rPr>
-                <w:rFonts w:ascii="Times New Roman" w:eastAsia="Times New Roman" w:hAnsi="Times New Roman" w:cs="Times New Roman"/>
-                <w:sz w:val="26"/>
-                <w:szCs w:val="26"/>
-              </w:rPr>
-              <w:t>.</w:t>
-            </w:r>
           </w:p>
         </w:tc>
         <w:tc>
@@ -1595,57 +1209,6 @@
                 <w:szCs w:val="26"/>
               </w:rPr>
             </w:pPr>
-            <w:r>
-              <w:rPr>
-                <w:rFonts w:ascii="Times New Roman" w:eastAsia="Times New Roman" w:hAnsi="Times New Roman" w:cs="Times New Roman"/>
-                <w:sz w:val="26"/>
-                <w:szCs w:val="26"/>
-              </w:rPr>
-              <w:t>- Quy Mô vận hành (bao nhiêu chi nhánh, cửa hàng)</w:t>
-            </w:r>
-          </w:p>
-          <w:p>
-            <w:pPr>
-              <w:rPr>
-                <w:rFonts w:ascii="Times New Roman" w:eastAsia="Times New Roman" w:hAnsi="Times New Roman" w:cs="Times New Roman"/>
-                <w:sz w:val="26"/>
-                <w:szCs w:val="26"/>
-              </w:rPr>
-            </w:pPr>
-            <w:r>
-              <w:rPr>
-                <w:rFonts w:ascii="Times New Roman" w:eastAsia="Times New Roman" w:hAnsi="Times New Roman" w:cs="Times New Roman"/>
-                <w:sz w:val="26"/>
-                <w:szCs w:val="26"/>
-              </w:rPr>
-              <w:t>- Đối tượng sử dụng</w:t>
-            </w:r>
-          </w:p>
-          <w:p>
-            <w:pPr>
-              <w:rPr>
-                <w:rFonts w:ascii="Times New Roman" w:eastAsia="Times New Roman" w:hAnsi="Times New Roman" w:cs="Times New Roman"/>
-                <w:sz w:val="26"/>
-                <w:szCs w:val="26"/>
-              </w:rPr>
-            </w:pPr>
-            <w:r>
-              <w:rPr>
-                <w:rFonts w:ascii="Times New Roman" w:eastAsia="Times New Roman" w:hAnsi="Times New Roman" w:cs="Times New Roman"/>
-                <w:sz w:val="26"/>
-                <w:szCs w:val="26"/>
-              </w:rPr>
-              <w:t>- Mục đích sử dụng</w:t>
-            </w:r>
-          </w:p>
-          <w:p>
-            <w:pPr>
-              <w:rPr>
-                <w:rFonts w:ascii="Times New Roman" w:eastAsia="Times New Roman" w:hAnsi="Times New Roman" w:cs="Times New Roman"/>
-                <w:sz w:val="26"/>
-                <w:szCs w:val="26"/>
-              </w:rPr>
-            </w:pPr>
           </w:p>
         </w:tc>
       </w:tr>
@@ -1696,30 +1259,6 @@
                 <w:szCs w:val="26"/>
               </w:rPr>
             </w:pPr>
-            <w:r>
-              <w:rPr>
-                <w:rFonts w:ascii="Times New Roman" w:eastAsia="Times New Roman" w:hAnsi="Times New Roman" w:cs="Times New Roman"/>
-                <w:sz w:val="26"/>
-                <w:szCs w:val="26"/>
-              </w:rPr>
-              <w:t xml:space="preserve">4. Chuẩn bị các file báo cáo </w:t>
-            </w:r>
-            <w:r>
-              <w:rPr>
-                <w:rFonts w:ascii="Times New Roman" w:eastAsia="Times New Roman" w:hAnsi="Times New Roman" w:cs="Times New Roman"/>
-                <w:sz w:val="26"/>
-                <w:szCs w:val="26"/>
-              </w:rPr>
-              <w:t>đề tài</w:t>
-            </w:r>
-            <w:r>
-              <w:rPr>
-                <w:rFonts w:ascii="Times New Roman" w:eastAsia="Times New Roman" w:hAnsi="Times New Roman" w:cs="Times New Roman"/>
-                <w:sz w:val="26"/>
-                <w:szCs w:val="26"/>
-              </w:rPr>
-              <w:t>.</w:t>
-            </w:r>
           </w:p>
         </w:tc>
         <w:tc>
@@ -1739,14 +1278,6 @@
                 <w:szCs w:val="26"/>
               </w:rPr>
             </w:pPr>
-            <w:r>
-              <w:rPr>
-                <w:rFonts w:ascii="Times New Roman" w:eastAsia="Times New Roman" w:hAnsi="Times New Roman" w:cs="Times New Roman"/>
-                <w:sz w:val="26"/>
-                <w:szCs w:val="26"/>
-              </w:rPr>
-              <w:t>Lê Minh Bảo</w:t>
-            </w:r>
           </w:p>
         </w:tc>
         <w:tc>
@@ -1765,14 +1296,6 @@
                 <w:szCs w:val="26"/>
               </w:rPr>
             </w:pPr>
-            <w:r>
-              <w:rPr>
-                <w:rFonts w:ascii="Times New Roman" w:eastAsia="Times New Roman" w:hAnsi="Times New Roman" w:cs="Times New Roman"/>
-                <w:sz w:val="26"/>
-                <w:szCs w:val="26"/>
-              </w:rPr>
-              <w:t>Chuẩn bị file theo mẫu có sẵn</w:t>
-            </w:r>
           </w:p>
         </w:tc>
       </w:tr>
@@ -1823,14 +1346,6 @@
                 <w:szCs w:val="26"/>
               </w:rPr>
             </w:pPr>
-            <w:r>
-              <w:rPr>
-                <w:rFonts w:ascii="Times New Roman" w:eastAsia="Times New Roman" w:hAnsi="Times New Roman" w:cs="Times New Roman"/>
-                <w:sz w:val="26"/>
-                <w:szCs w:val="26"/>
-              </w:rPr>
-              <w:t>5. Lên kế hoạch cụ thể thực hiện</w:t>
-            </w:r>
           </w:p>
         </w:tc>
         <w:tc>
@@ -1889,58 +1404,6 @@
                 <w:szCs w:val="26"/>
               </w:rPr>
             </w:pPr>
-            <w:r>
-              <w:rPr>
-                <w:rFonts w:ascii="Times New Roman" w:eastAsia="Times New Roman" w:hAnsi="Times New Roman" w:cs="Times New Roman"/>
-                <w:b/>
-                <w:sz w:val="26"/>
-                <w:szCs w:val="26"/>
-              </w:rPr>
-              <w:lastRenderedPageBreak/>
-              <w:t>Tuần 04</w:t>
-            </w:r>
-            <w:r>
-              <w:rPr>
-                <w:rFonts w:ascii="Times New Roman" w:eastAsia="Times New Roman" w:hAnsi="Times New Roman" w:cs="Times New Roman"/>
-                <w:sz w:val="26"/>
-                <w:szCs w:val="26"/>
-              </w:rPr>
-              <w:t xml:space="preserve"> </w:t>
-            </w:r>
-          </w:p>
-          <w:p>
-            <w:pPr>
-              <w:rPr>
-                <w:rFonts w:ascii="Times New Roman" w:eastAsia="Times New Roman" w:hAnsi="Times New Roman" w:cs="Times New Roman"/>
-                <w:sz w:val="26"/>
-                <w:szCs w:val="26"/>
-              </w:rPr>
-            </w:pPr>
-            <w:r>
-              <w:rPr>
-                <w:rFonts w:ascii="Times New Roman" w:eastAsia="Times New Roman" w:hAnsi="Times New Roman" w:cs="Times New Roman"/>
-                <w:sz w:val="26"/>
-                <w:szCs w:val="26"/>
-              </w:rPr>
-              <w:t>(Từ:  04/09/2023</w:t>
-            </w:r>
-          </w:p>
-          <w:p>
-            <w:pPr>
-              <w:rPr>
-                <w:rFonts w:ascii="Times New Roman" w:eastAsia="Times New Roman" w:hAnsi="Times New Roman" w:cs="Times New Roman"/>
-                <w:sz w:val="26"/>
-                <w:szCs w:val="26"/>
-              </w:rPr>
-            </w:pPr>
-            <w:r>
-              <w:rPr>
-                <w:rFonts w:ascii="Times New Roman" w:eastAsia="Times New Roman" w:hAnsi="Times New Roman" w:cs="Times New Roman"/>
-                <w:sz w:val="26"/>
-                <w:szCs w:val="26"/>
-              </w:rPr>
-              <w:t>Đến:  10/09/2023)</w:t>
-            </w:r>
           </w:p>
         </w:tc>
         <w:tc>
@@ -1959,14 +1422,6 @@
                 <w:szCs w:val="26"/>
               </w:rPr>
             </w:pPr>
-            <w:r>
-              <w:rPr>
-                <w:rFonts w:ascii="Times New Roman" w:eastAsia="Times New Roman" w:hAnsi="Times New Roman" w:cs="Times New Roman"/>
-                <w:sz w:val="26"/>
-                <w:szCs w:val="26"/>
-              </w:rPr>
-              <w:t>1. Xây dựng Github lưu trữ source code</w:t>
-            </w:r>
           </w:p>
         </w:tc>
         <w:tc>
@@ -1986,14 +1441,6 @@
                 <w:szCs w:val="26"/>
               </w:rPr>
             </w:pPr>
-            <w:r>
-              <w:rPr>
-                <w:rFonts w:ascii="Times New Roman" w:eastAsia="Times New Roman" w:hAnsi="Times New Roman" w:cs="Times New Roman"/>
-                <w:sz w:val="26"/>
-                <w:szCs w:val="26"/>
-              </w:rPr>
-              <w:t>Lê Minh Bảo</w:t>
-            </w:r>
           </w:p>
         </w:tc>
         <w:tc>
@@ -2010,18 +1457,6 @@
                 <w:szCs w:val="26"/>
               </w:rPr>
             </w:pPr>
-            <w:hyperlink r:id="rId12">
-              <w:r>
-                <w:rPr>
-                  <w:rFonts w:ascii="Times New Roman" w:eastAsia="Times New Roman" w:hAnsi="Times New Roman" w:cs="Times New Roman"/>
-                  <w:color w:val="1155CC"/>
-                  <w:sz w:val="26"/>
-                  <w:szCs w:val="26"/>
-                  <w:u w:val="single"/>
-                </w:rPr>
-                <w:t>github.com</w:t>
-              </w:r>
-            </w:hyperlink>
           </w:p>
         </w:tc>
       </w:tr>
@@ -2071,14 +1506,6 @@
                 <w:szCs w:val="26"/>
               </w:rPr>
             </w:pPr>
-            <w:r>
-              <w:rPr>
-                <w:rFonts w:ascii="Times New Roman" w:eastAsia="Times New Roman" w:hAnsi="Times New Roman" w:cs="Times New Roman"/>
-                <w:sz w:val="26"/>
-                <w:szCs w:val="26"/>
-              </w:rPr>
-              <w:t>2. Phổ biến source code, cấu trúc dự án</w:t>
-            </w:r>
           </w:p>
         </w:tc>
         <w:tc>
@@ -2178,14 +1605,6 @@
                 <w:szCs w:val="26"/>
               </w:rPr>
             </w:pPr>
-            <w:r>
-              <w:rPr>
-                <w:rFonts w:ascii="Times New Roman" w:eastAsia="Times New Roman" w:hAnsi="Times New Roman" w:cs="Times New Roman"/>
-                <w:sz w:val="26"/>
-                <w:szCs w:val="26"/>
-              </w:rPr>
-              <w:t>3. Phân tích hệ thống qua các yêu cầu và mô tả của hệ thống</w:t>
-            </w:r>
           </w:p>
         </w:tc>
         <w:tc>
@@ -2206,14 +1625,6 @@
                 <w:szCs w:val="26"/>
               </w:rPr>
             </w:pPr>
-            <w:r>
-              <w:rPr>
-                <w:rFonts w:ascii="Times New Roman" w:eastAsia="Times New Roman" w:hAnsi="Times New Roman" w:cs="Times New Roman"/>
-                <w:sz w:val="26"/>
-                <w:szCs w:val="26"/>
-              </w:rPr>
-              <w:t>Cả nhóm cùng thực hiện</w:t>
-            </w:r>
           </w:p>
         </w:tc>
         <w:tc>
@@ -2281,14 +1692,6 @@
                 <w:szCs w:val="26"/>
               </w:rPr>
             </w:pPr>
-            <w:r>
-              <w:rPr>
-                <w:rFonts w:ascii="Times New Roman" w:eastAsia="Times New Roman" w:hAnsi="Times New Roman" w:cs="Times New Roman"/>
-                <w:sz w:val="26"/>
-                <w:szCs w:val="26"/>
-              </w:rPr>
-              <w:t>4. Họp tổng kết tiến độ</w:t>
-            </w:r>
           </w:p>
         </w:tc>
         <w:tc>
@@ -2332,34 +1735,6 @@
                 <w:szCs w:val="26"/>
               </w:rPr>
             </w:pPr>
-            <w:r>
-              <w:rPr>
-                <w:rFonts w:ascii="Times New Roman" w:eastAsia="Times New Roman" w:hAnsi="Times New Roman" w:cs="Times New Roman"/>
-                <w:sz w:val="26"/>
-                <w:szCs w:val="26"/>
-              </w:rPr>
-              <w:t>Họp online qua teams (</w:t>
-            </w:r>
-            <w:hyperlink r:id="rId13">
-              <w:r>
-                <w:rPr>
-                  <w:rFonts w:ascii="Times New Roman" w:eastAsia="Times New Roman" w:hAnsi="Times New Roman" w:cs="Times New Roman"/>
-                  <w:color w:val="1155CC"/>
-                  <w:sz w:val="26"/>
-                  <w:szCs w:val="26"/>
-                  <w:u w:val="single"/>
-                </w:rPr>
-                <w:t>Link</w:t>
-              </w:r>
-            </w:hyperlink>
-            <w:r>
-              <w:rPr>
-                <w:rFonts w:ascii="Times New Roman" w:eastAsia="Times New Roman" w:hAnsi="Times New Roman" w:cs="Times New Roman"/>
-                <w:sz w:val="26"/>
-                <w:szCs w:val="26"/>
-              </w:rPr>
-              <w:t>)</w:t>
-            </w:r>
           </w:p>
         </w:tc>
       </w:tr>
@@ -2381,57 +1756,6 @@
                 <w:szCs w:val="26"/>
               </w:rPr>
             </w:pPr>
-            <w:r>
-              <w:rPr>
-                <w:rFonts w:ascii="Times New Roman" w:eastAsia="Times New Roman" w:hAnsi="Times New Roman" w:cs="Times New Roman"/>
-                <w:b/>
-                <w:sz w:val="26"/>
-                <w:szCs w:val="26"/>
-              </w:rPr>
-              <w:t>Tuần 05</w:t>
-            </w:r>
-            <w:r>
-              <w:rPr>
-                <w:rFonts w:ascii="Times New Roman" w:eastAsia="Times New Roman" w:hAnsi="Times New Roman" w:cs="Times New Roman"/>
-                <w:sz w:val="26"/>
-                <w:szCs w:val="26"/>
-              </w:rPr>
-              <w:t xml:space="preserve"> </w:t>
-            </w:r>
-          </w:p>
-          <w:p>
-            <w:pPr>
-              <w:rPr>
-                <w:rFonts w:ascii="Times New Roman" w:eastAsia="Times New Roman" w:hAnsi="Times New Roman" w:cs="Times New Roman"/>
-                <w:sz w:val="26"/>
-                <w:szCs w:val="26"/>
-              </w:rPr>
-            </w:pPr>
-            <w:r>
-              <w:rPr>
-                <w:rFonts w:ascii="Times New Roman" w:eastAsia="Times New Roman" w:hAnsi="Times New Roman" w:cs="Times New Roman"/>
-                <w:sz w:val="26"/>
-                <w:szCs w:val="26"/>
-              </w:rPr>
-              <w:t>(Từ:  11/09/2023</w:t>
-            </w:r>
-          </w:p>
-          <w:p>
-            <w:pPr>
-              <w:rPr>
-                <w:rFonts w:ascii="Times New Roman" w:eastAsia="Times New Roman" w:hAnsi="Times New Roman" w:cs="Times New Roman"/>
-                <w:sz w:val="26"/>
-                <w:szCs w:val="26"/>
-              </w:rPr>
-            </w:pPr>
-            <w:r>
-              <w:rPr>
-                <w:rFonts w:ascii="Times New Roman" w:eastAsia="Times New Roman" w:hAnsi="Times New Roman" w:cs="Times New Roman"/>
-                <w:sz w:val="26"/>
-                <w:szCs w:val="26"/>
-              </w:rPr>
-              <w:t>Đến:  17/09/2023)</w:t>
-            </w:r>
           </w:p>
         </w:tc>
         <w:tc>
@@ -2451,30 +1775,6 @@
                 <w:szCs w:val="26"/>
               </w:rPr>
             </w:pPr>
-            <w:r>
-              <w:rPr>
-                <w:rFonts w:ascii="Times New Roman" w:eastAsia="Times New Roman" w:hAnsi="Times New Roman" w:cs="Times New Roman"/>
-                <w:sz w:val="26"/>
-                <w:szCs w:val="26"/>
-              </w:rPr>
-              <w:t xml:space="preserve">1. Đưa ra mô hình nghiệp vụ của </w:t>
-            </w:r>
-            <w:r>
-              <w:rPr>
-                <w:rFonts w:ascii="Times New Roman" w:eastAsia="Times New Roman" w:hAnsi="Times New Roman" w:cs="Times New Roman"/>
-                <w:sz w:val="26"/>
-                <w:szCs w:val="26"/>
-              </w:rPr>
-              <w:t>đề tài</w:t>
-            </w:r>
-            <w:r>
-              <w:rPr>
-                <w:rFonts w:ascii="Times New Roman" w:eastAsia="Times New Roman" w:hAnsi="Times New Roman" w:cs="Times New Roman"/>
-                <w:sz w:val="26"/>
-                <w:szCs w:val="26"/>
-              </w:rPr>
-              <w:t>.</w:t>
-            </w:r>
           </w:p>
         </w:tc>
         <w:tc>
@@ -2494,23 +1794,6 @@
                 <w:szCs w:val="26"/>
               </w:rPr>
             </w:pPr>
-          </w:p>
-          <w:p>
-            <w:pPr>
-              <w:rPr>
-                <w:rFonts w:ascii="Times New Roman" w:eastAsia="Times New Roman" w:hAnsi="Times New Roman" w:cs="Times New Roman"/>
-                <w:sz w:val="26"/>
-                <w:szCs w:val="26"/>
-              </w:rPr>
-            </w:pPr>
-            <w:r>
-              <w:rPr>
-                <w:rFonts w:ascii="Times New Roman" w:eastAsia="Times New Roman" w:hAnsi="Times New Roman" w:cs="Times New Roman"/>
-                <w:sz w:val="26"/>
-                <w:szCs w:val="26"/>
-              </w:rPr>
-              <w:t>Cả nhóm cùng thực hiện</w:t>
-            </w:r>
           </w:p>
         </w:tc>
         <w:tc>
@@ -2578,14 +1861,6 @@
                 <w:szCs w:val="26"/>
               </w:rPr>
             </w:pPr>
-            <w:r>
-              <w:rPr>
-                <w:rFonts w:ascii="Times New Roman" w:eastAsia="Times New Roman" w:hAnsi="Times New Roman" w:cs="Times New Roman"/>
-                <w:sz w:val="26"/>
-                <w:szCs w:val="26"/>
-              </w:rPr>
-              <w:t>2. Đưa ra các mô hình UML: Use Case Diagram tổng quát</w:t>
-            </w:r>
           </w:p>
         </w:tc>
         <w:tc>
@@ -2629,14 +1904,6 @@
                 <w:szCs w:val="26"/>
               </w:rPr>
             </w:pPr>
-            <w:r>
-              <w:rPr>
-                <w:rFonts w:ascii="Times New Roman" w:eastAsia="Times New Roman" w:hAnsi="Times New Roman" w:cs="Times New Roman"/>
-                <w:sz w:val="26"/>
-                <w:szCs w:val="26"/>
-              </w:rPr>
-              <w:t>Chi tiết phân công tại file 2017_3_ApplicationDevelopment_SRS</w:t>
-            </w:r>
           </w:p>
         </w:tc>
       </w:tr>
@@ -2687,14 +1954,6 @@
                 <w:szCs w:val="26"/>
               </w:rPr>
             </w:pPr>
-            <w:r>
-              <w:rPr>
-                <w:rFonts w:ascii="Times New Roman" w:eastAsia="Times New Roman" w:hAnsi="Times New Roman" w:cs="Times New Roman"/>
-                <w:sz w:val="26"/>
-                <w:szCs w:val="26"/>
-              </w:rPr>
-              <w:t>3. Họp nhóm trực tiếp để thảo luận vấn đề tồn đọng</w:t>
-            </w:r>
           </w:p>
         </w:tc>
         <w:tc>
@@ -2738,14 +1997,6 @@
                 <w:szCs w:val="26"/>
               </w:rPr>
             </w:pPr>
-            <w:r>
-              <w:rPr>
-                <w:rFonts w:ascii="Times New Roman" w:eastAsia="Times New Roman" w:hAnsi="Times New Roman" w:cs="Times New Roman"/>
-                <w:sz w:val="26"/>
-                <w:szCs w:val="26"/>
-              </w:rPr>
-              <w:t>Họp trực tiếp tại thư viện trường hoặc quán cafe</w:t>
-            </w:r>
           </w:p>
         </w:tc>
       </w:tr>
@@ -2795,14 +2046,6 @@
                 <w:szCs w:val="26"/>
               </w:rPr>
             </w:pPr>
-            <w:r>
-              <w:rPr>
-                <w:rFonts w:ascii="Times New Roman" w:eastAsia="Times New Roman" w:hAnsi="Times New Roman" w:cs="Times New Roman"/>
-                <w:sz w:val="26"/>
-                <w:szCs w:val="26"/>
-              </w:rPr>
-              <w:t>4. Họp tổng kết tiến độ</w:t>
-            </w:r>
           </w:p>
         </w:tc>
         <w:tc>
@@ -2846,34 +2089,6 @@
                 <w:szCs w:val="26"/>
               </w:rPr>
             </w:pPr>
-            <w:r>
-              <w:rPr>
-                <w:rFonts w:ascii="Times New Roman" w:eastAsia="Times New Roman" w:hAnsi="Times New Roman" w:cs="Times New Roman"/>
-                <w:sz w:val="26"/>
-                <w:szCs w:val="26"/>
-              </w:rPr>
-              <w:t>Họp online qua teams (</w:t>
-            </w:r>
-            <w:hyperlink r:id="rId14">
-              <w:r>
-                <w:rPr>
-                  <w:rFonts w:ascii="Times New Roman" w:eastAsia="Times New Roman" w:hAnsi="Times New Roman" w:cs="Times New Roman"/>
-                  <w:color w:val="1155CC"/>
-                  <w:sz w:val="26"/>
-                  <w:szCs w:val="26"/>
-                  <w:u w:val="single"/>
-                </w:rPr>
-                <w:t>Link</w:t>
-              </w:r>
-            </w:hyperlink>
-            <w:r>
-              <w:rPr>
-                <w:rFonts w:ascii="Times New Roman" w:eastAsia="Times New Roman" w:hAnsi="Times New Roman" w:cs="Times New Roman"/>
-                <w:sz w:val="26"/>
-                <w:szCs w:val="26"/>
-              </w:rPr>
-              <w:t>)</w:t>
-            </w:r>
           </w:p>
         </w:tc>
       </w:tr>
@@ -2895,57 +2110,6 @@
                 <w:szCs w:val="26"/>
               </w:rPr>
             </w:pPr>
-            <w:r>
-              <w:rPr>
-                <w:rFonts w:ascii="Times New Roman" w:eastAsia="Times New Roman" w:hAnsi="Times New Roman" w:cs="Times New Roman"/>
-                <w:b/>
-                <w:sz w:val="26"/>
-                <w:szCs w:val="26"/>
-              </w:rPr>
-              <w:t>Tuần 06</w:t>
-            </w:r>
-            <w:r>
-              <w:rPr>
-                <w:rFonts w:ascii="Times New Roman" w:eastAsia="Times New Roman" w:hAnsi="Times New Roman" w:cs="Times New Roman"/>
-                <w:sz w:val="26"/>
-                <w:szCs w:val="26"/>
-              </w:rPr>
-              <w:t xml:space="preserve"> </w:t>
-            </w:r>
-          </w:p>
-          <w:p>
-            <w:pPr>
-              <w:rPr>
-                <w:rFonts w:ascii="Times New Roman" w:eastAsia="Times New Roman" w:hAnsi="Times New Roman" w:cs="Times New Roman"/>
-                <w:sz w:val="26"/>
-                <w:szCs w:val="26"/>
-              </w:rPr>
-            </w:pPr>
-            <w:r>
-              <w:rPr>
-                <w:rFonts w:ascii="Times New Roman" w:eastAsia="Times New Roman" w:hAnsi="Times New Roman" w:cs="Times New Roman"/>
-                <w:sz w:val="26"/>
-                <w:szCs w:val="26"/>
-              </w:rPr>
-              <w:t>(Từ:  18/09/2023</w:t>
-            </w:r>
-          </w:p>
-          <w:p>
-            <w:pPr>
-              <w:rPr>
-                <w:rFonts w:ascii="Times New Roman" w:eastAsia="Times New Roman" w:hAnsi="Times New Roman" w:cs="Times New Roman"/>
-                <w:sz w:val="26"/>
-                <w:szCs w:val="26"/>
-              </w:rPr>
-            </w:pPr>
-            <w:r>
-              <w:rPr>
-                <w:rFonts w:ascii="Times New Roman" w:eastAsia="Times New Roman" w:hAnsi="Times New Roman" w:cs="Times New Roman"/>
-                <w:sz w:val="26"/>
-                <w:szCs w:val="26"/>
-              </w:rPr>
-              <w:t>Đến:  24/09/2023)</w:t>
-            </w:r>
           </w:p>
         </w:tc>
         <w:tc>
@@ -2966,32 +2130,6 @@
                 <w:szCs w:val="26"/>
               </w:rPr>
             </w:pPr>
-            <w:r>
-              <w:rPr>
-                <w:rFonts w:ascii="Times New Roman" w:eastAsia="Times New Roman" w:hAnsi="Times New Roman" w:cs="Times New Roman"/>
-                <w:sz w:val="26"/>
-                <w:szCs w:val="26"/>
-              </w:rPr>
-              <w:t xml:space="preserve">1. </w:t>
-            </w:r>
-            <w:r>
-              <w:rPr>
-                <w:rFonts w:ascii="Times New Roman" w:eastAsia="Times New Roman" w:hAnsi="Times New Roman" w:cs="Times New Roman"/>
-                <w:b/>
-                <w:i/>
-                <w:sz w:val="26"/>
-                <w:szCs w:val="26"/>
-              </w:rPr>
-              <w:t>Thiết kế cơ sở dữ liệu</w:t>
-            </w:r>
-            <w:r>
-              <w:rPr>
-                <w:rFonts w:ascii="Times New Roman" w:eastAsia="Times New Roman" w:hAnsi="Times New Roman" w:cs="Times New Roman"/>
-                <w:sz w:val="26"/>
-                <w:szCs w:val="26"/>
-              </w:rPr>
-              <w:t>.</w:t>
-            </w:r>
           </w:p>
         </w:tc>
         <w:tc>
@@ -3011,14 +2149,6 @@
                 <w:szCs w:val="26"/>
               </w:rPr>
             </w:pPr>
-            <w:r>
-              <w:rPr>
-                <w:rFonts w:ascii="Times New Roman" w:eastAsia="Times New Roman" w:hAnsi="Times New Roman" w:cs="Times New Roman"/>
-                <w:sz w:val="26"/>
-                <w:szCs w:val="26"/>
-              </w:rPr>
-              <w:t>Cả nhóm cùng thực hiện</w:t>
-            </w:r>
           </w:p>
         </w:tc>
         <w:tc>
@@ -3037,14 +2167,6 @@
                 <w:szCs w:val="26"/>
               </w:rPr>
             </w:pPr>
-            <w:r>
-              <w:rPr>
-                <w:rFonts w:ascii="Times New Roman" w:eastAsia="Times New Roman" w:hAnsi="Times New Roman" w:cs="Times New Roman"/>
-                <w:sz w:val="26"/>
-                <w:szCs w:val="26"/>
-              </w:rPr>
-              <w:t>Họp trực tiếp tại thư viện trường hoặc quán cafe</w:t>
-            </w:r>
           </w:p>
         </w:tc>
       </w:tr>
@@ -3093,14 +2215,6 @@
                 <w:szCs w:val="26"/>
               </w:rPr>
             </w:pPr>
-            <w:r>
-              <w:rPr>
-                <w:rFonts w:ascii="Times New Roman" w:eastAsia="Times New Roman" w:hAnsi="Times New Roman" w:cs="Times New Roman"/>
-                <w:sz w:val="26"/>
-                <w:szCs w:val="26"/>
-              </w:rPr>
-              <w:t xml:space="preserve">2. Đặc tả Use Case </w:t>
-            </w:r>
           </w:p>
         </w:tc>
         <w:tc>
@@ -3119,82 +2233,6 @@
                 <w:szCs w:val="26"/>
               </w:rPr>
             </w:pPr>
-            <w:r>
-              <w:rPr>
-                <w:rFonts w:ascii="Times New Roman" w:eastAsia="Times New Roman" w:hAnsi="Times New Roman" w:cs="Times New Roman"/>
-                <w:sz w:val="26"/>
-                <w:szCs w:val="26"/>
-              </w:rPr>
-              <w:t>- Trương Quốc Bảo: Quản lý nhân viên</w:t>
-            </w:r>
-          </w:p>
-          <w:p>
-            <w:pPr>
-              <w:rPr>
-                <w:rFonts w:ascii="Times New Roman" w:eastAsia="Times New Roman" w:hAnsi="Times New Roman" w:cs="Times New Roman"/>
-                <w:sz w:val="26"/>
-                <w:szCs w:val="26"/>
-              </w:rPr>
-            </w:pPr>
-            <w:r>
-              <w:rPr>
-                <w:rFonts w:ascii="Times New Roman" w:eastAsia="Times New Roman" w:hAnsi="Times New Roman" w:cs="Times New Roman"/>
-                <w:sz w:val="26"/>
-                <w:szCs w:val="26"/>
-              </w:rPr>
-              <w:t xml:space="preserve">-Lê Hoàng Nam: </w:t>
-            </w:r>
-          </w:p>
-          <w:p>
-            <w:pPr>
-              <w:rPr>
-                <w:rFonts w:ascii="Times New Roman" w:eastAsia="Times New Roman" w:hAnsi="Times New Roman" w:cs="Times New Roman"/>
-                <w:sz w:val="26"/>
-                <w:szCs w:val="26"/>
-              </w:rPr>
-            </w:pPr>
-            <w:r>
-              <w:rPr>
-                <w:rFonts w:ascii="Times New Roman" w:eastAsia="Times New Roman" w:hAnsi="Times New Roman" w:cs="Times New Roman"/>
-                <w:sz w:val="26"/>
-                <w:szCs w:val="26"/>
-              </w:rPr>
-              <w:t>Thống Kê</w:t>
-            </w:r>
-          </w:p>
-          <w:p>
-            <w:pPr>
-              <w:rPr>
-                <w:rFonts w:ascii="Times New Roman" w:eastAsia="Times New Roman" w:hAnsi="Times New Roman" w:cs="Times New Roman"/>
-                <w:sz w:val="26"/>
-                <w:szCs w:val="26"/>
-              </w:rPr>
-            </w:pPr>
-            <w:r>
-              <w:rPr>
-                <w:rFonts w:ascii="Times New Roman" w:eastAsia="Times New Roman" w:hAnsi="Times New Roman" w:cs="Times New Roman"/>
-                <w:sz w:val="26"/>
-                <w:szCs w:val="26"/>
-              </w:rPr>
-              <w:t>-Lê Minh Bảo</w:t>
-            </w:r>
-          </w:p>
-          <w:p>
-            <w:pPr>
-              <w:rPr>
-                <w:rFonts w:ascii="Times New Roman" w:eastAsia="Times New Roman" w:hAnsi="Times New Roman" w:cs="Times New Roman"/>
-                <w:sz w:val="26"/>
-                <w:szCs w:val="26"/>
-              </w:rPr>
-            </w:pPr>
-            <w:r>
-              <w:rPr>
-                <w:rFonts w:ascii="Times New Roman" w:eastAsia="Times New Roman" w:hAnsi="Times New Roman" w:cs="Times New Roman"/>
-                <w:sz w:val="26"/>
-                <w:szCs w:val="26"/>
-              </w:rPr>
-              <w:t>Quản lý khách hàng và các UseCase còn lại</w:t>
-            </w:r>
           </w:p>
         </w:tc>
         <w:tc>
@@ -3213,14 +2251,6 @@
                 <w:szCs w:val="26"/>
               </w:rPr>
             </w:pPr>
-            <w:r>
-              <w:rPr>
-                <w:rFonts w:ascii="Times New Roman" w:eastAsia="Times New Roman" w:hAnsi="Times New Roman" w:cs="Times New Roman"/>
-                <w:sz w:val="26"/>
-                <w:szCs w:val="26"/>
-              </w:rPr>
-              <w:t>Chi tiết phân công tại file 2017_3_ApplicationDevelopment_SRS</w:t>
-            </w:r>
           </w:p>
         </w:tc>
       </w:tr>
@@ -3270,14 +2300,6 @@
                 <w:szCs w:val="26"/>
               </w:rPr>
             </w:pPr>
-            <w:r>
-              <w:rPr>
-                <w:rFonts w:ascii="Times New Roman" w:eastAsia="Times New Roman" w:hAnsi="Times New Roman" w:cs="Times New Roman"/>
-                <w:sz w:val="26"/>
-                <w:szCs w:val="26"/>
-              </w:rPr>
-              <w:t>3. Thiết kế Activity Diagram</w:t>
-            </w:r>
           </w:p>
         </w:tc>
         <w:tc>
@@ -3297,82 +2319,6 @@
                 <w:szCs w:val="26"/>
               </w:rPr>
             </w:pPr>
-            <w:r>
-              <w:rPr>
-                <w:rFonts w:ascii="Times New Roman" w:eastAsia="Times New Roman" w:hAnsi="Times New Roman" w:cs="Times New Roman"/>
-                <w:sz w:val="26"/>
-                <w:szCs w:val="26"/>
-              </w:rPr>
-              <w:t>- Trương Quốc Bảo: Quản lý nhân viên</w:t>
-            </w:r>
-          </w:p>
-          <w:p>
-            <w:pPr>
-              <w:rPr>
-                <w:rFonts w:ascii="Times New Roman" w:eastAsia="Times New Roman" w:hAnsi="Times New Roman" w:cs="Times New Roman"/>
-                <w:sz w:val="26"/>
-                <w:szCs w:val="26"/>
-              </w:rPr>
-            </w:pPr>
-            <w:r>
-              <w:rPr>
-                <w:rFonts w:ascii="Times New Roman" w:eastAsia="Times New Roman" w:hAnsi="Times New Roman" w:cs="Times New Roman"/>
-                <w:sz w:val="26"/>
-                <w:szCs w:val="26"/>
-              </w:rPr>
-              <w:t xml:space="preserve">-Lê Hoàng Nam: </w:t>
-            </w:r>
-          </w:p>
-          <w:p>
-            <w:pPr>
-              <w:rPr>
-                <w:rFonts w:ascii="Times New Roman" w:eastAsia="Times New Roman" w:hAnsi="Times New Roman" w:cs="Times New Roman"/>
-                <w:sz w:val="26"/>
-                <w:szCs w:val="26"/>
-              </w:rPr>
-            </w:pPr>
-            <w:r>
-              <w:rPr>
-                <w:rFonts w:ascii="Times New Roman" w:eastAsia="Times New Roman" w:hAnsi="Times New Roman" w:cs="Times New Roman"/>
-                <w:sz w:val="26"/>
-                <w:szCs w:val="26"/>
-              </w:rPr>
-              <w:t>Thống Kê</w:t>
-            </w:r>
-          </w:p>
-          <w:p>
-            <w:pPr>
-              <w:rPr>
-                <w:rFonts w:ascii="Times New Roman" w:eastAsia="Times New Roman" w:hAnsi="Times New Roman" w:cs="Times New Roman"/>
-                <w:sz w:val="26"/>
-                <w:szCs w:val="26"/>
-              </w:rPr>
-            </w:pPr>
-            <w:r>
-              <w:rPr>
-                <w:rFonts w:ascii="Times New Roman" w:eastAsia="Times New Roman" w:hAnsi="Times New Roman" w:cs="Times New Roman"/>
-                <w:sz w:val="26"/>
-                <w:szCs w:val="26"/>
-              </w:rPr>
-              <w:t>-Lê Minh Bảo</w:t>
-            </w:r>
-          </w:p>
-          <w:p>
-            <w:pPr>
-              <w:rPr>
-                <w:rFonts w:ascii="Times New Roman" w:eastAsia="Times New Roman" w:hAnsi="Times New Roman" w:cs="Times New Roman"/>
-                <w:sz w:val="26"/>
-                <w:szCs w:val="26"/>
-              </w:rPr>
-            </w:pPr>
-            <w:r>
-              <w:rPr>
-                <w:rFonts w:ascii="Times New Roman" w:eastAsia="Times New Roman" w:hAnsi="Times New Roman" w:cs="Times New Roman"/>
-                <w:sz w:val="26"/>
-                <w:szCs w:val="26"/>
-              </w:rPr>
-              <w:t>Quản lý khách hàng và các UseCase còn lại</w:t>
-            </w:r>
           </w:p>
         </w:tc>
         <w:tc>
@@ -3446,14 +2392,6 @@
                 <w:szCs w:val="26"/>
               </w:rPr>
             </w:pPr>
-            <w:r>
-              <w:rPr>
-                <w:rFonts w:ascii="Times New Roman" w:eastAsia="Times New Roman" w:hAnsi="Times New Roman" w:cs="Times New Roman"/>
-                <w:sz w:val="26"/>
-                <w:szCs w:val="26"/>
-              </w:rPr>
-              <w:t>4. Thiết kế Sequence Diagram</w:t>
-            </w:r>
           </w:p>
         </w:tc>
         <w:tc>
@@ -3473,82 +2411,6 @@
                 <w:szCs w:val="26"/>
               </w:rPr>
             </w:pPr>
-            <w:r>
-              <w:rPr>
-                <w:rFonts w:ascii="Times New Roman" w:eastAsia="Times New Roman" w:hAnsi="Times New Roman" w:cs="Times New Roman"/>
-                <w:sz w:val="26"/>
-                <w:szCs w:val="26"/>
-              </w:rPr>
-              <w:t>- Trương Quốc Bảo: Quản lý nhân viên</w:t>
-            </w:r>
-          </w:p>
-          <w:p>
-            <w:pPr>
-              <w:rPr>
-                <w:rFonts w:ascii="Times New Roman" w:eastAsia="Times New Roman" w:hAnsi="Times New Roman" w:cs="Times New Roman"/>
-                <w:sz w:val="26"/>
-                <w:szCs w:val="26"/>
-              </w:rPr>
-            </w:pPr>
-            <w:r>
-              <w:rPr>
-                <w:rFonts w:ascii="Times New Roman" w:eastAsia="Times New Roman" w:hAnsi="Times New Roman" w:cs="Times New Roman"/>
-                <w:sz w:val="26"/>
-                <w:szCs w:val="26"/>
-              </w:rPr>
-              <w:t xml:space="preserve">-Lê Hoàng Nam: </w:t>
-            </w:r>
-          </w:p>
-          <w:p>
-            <w:pPr>
-              <w:rPr>
-                <w:rFonts w:ascii="Times New Roman" w:eastAsia="Times New Roman" w:hAnsi="Times New Roman" w:cs="Times New Roman"/>
-                <w:sz w:val="26"/>
-                <w:szCs w:val="26"/>
-              </w:rPr>
-            </w:pPr>
-            <w:r>
-              <w:rPr>
-                <w:rFonts w:ascii="Times New Roman" w:eastAsia="Times New Roman" w:hAnsi="Times New Roman" w:cs="Times New Roman"/>
-                <w:sz w:val="26"/>
-                <w:szCs w:val="26"/>
-              </w:rPr>
-              <w:t>Thống Kê</w:t>
-            </w:r>
-          </w:p>
-          <w:p>
-            <w:pPr>
-              <w:rPr>
-                <w:rFonts w:ascii="Times New Roman" w:eastAsia="Times New Roman" w:hAnsi="Times New Roman" w:cs="Times New Roman"/>
-                <w:sz w:val="26"/>
-                <w:szCs w:val="26"/>
-              </w:rPr>
-            </w:pPr>
-            <w:r>
-              <w:rPr>
-                <w:rFonts w:ascii="Times New Roman" w:eastAsia="Times New Roman" w:hAnsi="Times New Roman" w:cs="Times New Roman"/>
-                <w:sz w:val="26"/>
-                <w:szCs w:val="26"/>
-              </w:rPr>
-              <w:t>-Lê Minh Bảo</w:t>
-            </w:r>
-          </w:p>
-          <w:p>
-            <w:pPr>
-              <w:rPr>
-                <w:rFonts w:ascii="Times New Roman" w:eastAsia="Times New Roman" w:hAnsi="Times New Roman" w:cs="Times New Roman"/>
-                <w:sz w:val="26"/>
-                <w:szCs w:val="26"/>
-              </w:rPr>
-            </w:pPr>
-            <w:r>
-              <w:rPr>
-                <w:rFonts w:ascii="Times New Roman" w:eastAsia="Times New Roman" w:hAnsi="Times New Roman" w:cs="Times New Roman"/>
-                <w:sz w:val="26"/>
-                <w:szCs w:val="26"/>
-              </w:rPr>
-              <w:t>Quản lý khách hàng và các UseCase còn lại</w:t>
-            </w:r>
           </w:p>
         </w:tc>
         <w:tc>
@@ -3622,14 +2484,6 @@
                 <w:szCs w:val="26"/>
               </w:rPr>
             </w:pPr>
-            <w:r>
-              <w:rPr>
-                <w:rFonts w:ascii="Times New Roman" w:eastAsia="Times New Roman" w:hAnsi="Times New Roman" w:cs="Times New Roman"/>
-                <w:sz w:val="26"/>
-                <w:szCs w:val="26"/>
-              </w:rPr>
-              <w:t>5. Thiết kế Class Diagram</w:t>
-            </w:r>
           </w:p>
         </w:tc>
         <w:tc>
@@ -3649,82 +2503,6 @@
                 <w:szCs w:val="26"/>
               </w:rPr>
             </w:pPr>
-            <w:r>
-              <w:rPr>
-                <w:rFonts w:ascii="Times New Roman" w:eastAsia="Times New Roman" w:hAnsi="Times New Roman" w:cs="Times New Roman"/>
-                <w:sz w:val="26"/>
-                <w:szCs w:val="26"/>
-              </w:rPr>
-              <w:t>- Trương Quốc Bảo: Quản lý nhân viên</w:t>
-            </w:r>
-          </w:p>
-          <w:p>
-            <w:pPr>
-              <w:rPr>
-                <w:rFonts w:ascii="Times New Roman" w:eastAsia="Times New Roman" w:hAnsi="Times New Roman" w:cs="Times New Roman"/>
-                <w:sz w:val="26"/>
-                <w:szCs w:val="26"/>
-              </w:rPr>
-            </w:pPr>
-            <w:r>
-              <w:rPr>
-                <w:rFonts w:ascii="Times New Roman" w:eastAsia="Times New Roman" w:hAnsi="Times New Roman" w:cs="Times New Roman"/>
-                <w:sz w:val="26"/>
-                <w:szCs w:val="26"/>
-              </w:rPr>
-              <w:t xml:space="preserve">-Lê Hoàng Nam: </w:t>
-            </w:r>
-          </w:p>
-          <w:p>
-            <w:pPr>
-              <w:rPr>
-                <w:rFonts w:ascii="Times New Roman" w:eastAsia="Times New Roman" w:hAnsi="Times New Roman" w:cs="Times New Roman"/>
-                <w:sz w:val="26"/>
-                <w:szCs w:val="26"/>
-              </w:rPr>
-            </w:pPr>
-            <w:r>
-              <w:rPr>
-                <w:rFonts w:ascii="Times New Roman" w:eastAsia="Times New Roman" w:hAnsi="Times New Roman" w:cs="Times New Roman"/>
-                <w:sz w:val="26"/>
-                <w:szCs w:val="26"/>
-              </w:rPr>
-              <w:t>Thống Kê</w:t>
-            </w:r>
-          </w:p>
-          <w:p>
-            <w:pPr>
-              <w:rPr>
-                <w:rFonts w:ascii="Times New Roman" w:eastAsia="Times New Roman" w:hAnsi="Times New Roman" w:cs="Times New Roman"/>
-                <w:sz w:val="26"/>
-                <w:szCs w:val="26"/>
-              </w:rPr>
-            </w:pPr>
-            <w:r>
-              <w:rPr>
-                <w:rFonts w:ascii="Times New Roman" w:eastAsia="Times New Roman" w:hAnsi="Times New Roman" w:cs="Times New Roman"/>
-                <w:sz w:val="26"/>
-                <w:szCs w:val="26"/>
-              </w:rPr>
-              <w:t>-Lê Minh Bảo</w:t>
-            </w:r>
-          </w:p>
-          <w:p>
-            <w:pPr>
-              <w:rPr>
-                <w:rFonts w:ascii="Times New Roman" w:eastAsia="Times New Roman" w:hAnsi="Times New Roman" w:cs="Times New Roman"/>
-                <w:sz w:val="26"/>
-                <w:szCs w:val="26"/>
-              </w:rPr>
-            </w:pPr>
-            <w:r>
-              <w:rPr>
-                <w:rFonts w:ascii="Times New Roman" w:eastAsia="Times New Roman" w:hAnsi="Times New Roman" w:cs="Times New Roman"/>
-                <w:sz w:val="26"/>
-                <w:szCs w:val="26"/>
-              </w:rPr>
-              <w:t>Quản lý khách hàng và các UseCase còn lại</w:t>
-            </w:r>
           </w:p>
         </w:tc>
         <w:tc>
@@ -3743,14 +2521,6 @@
                 <w:szCs w:val="26"/>
               </w:rPr>
             </w:pPr>
-            <w:r>
-              <w:rPr>
-                <w:rFonts w:ascii="Times New Roman" w:eastAsia="Times New Roman" w:hAnsi="Times New Roman" w:cs="Times New Roman"/>
-                <w:sz w:val="26"/>
-                <w:szCs w:val="26"/>
-              </w:rPr>
-              <w:t>Chi tiết phân công tại file  2017_4_ApplicationDevelopment_OOAD</w:t>
-            </w:r>
           </w:p>
         </w:tc>
       </w:tr>
@@ -3800,14 +2570,6 @@
                 <w:szCs w:val="26"/>
               </w:rPr>
             </w:pPr>
-            <w:r>
-              <w:rPr>
-                <w:rFonts w:ascii="Times New Roman" w:eastAsia="Times New Roman" w:hAnsi="Times New Roman" w:cs="Times New Roman"/>
-                <w:sz w:val="26"/>
-                <w:szCs w:val="26"/>
-              </w:rPr>
-              <w:t>6. Họp tổng kết tiến độ</w:t>
-            </w:r>
           </w:p>
         </w:tc>
         <w:tc>
@@ -3827,14 +2589,6 @@
                 <w:szCs w:val="26"/>
               </w:rPr>
             </w:pPr>
-            <w:r>
-              <w:rPr>
-                <w:rFonts w:ascii="Times New Roman" w:eastAsia="Times New Roman" w:hAnsi="Times New Roman" w:cs="Times New Roman"/>
-                <w:sz w:val="26"/>
-                <w:szCs w:val="26"/>
-              </w:rPr>
-              <w:t>Cả nhóm cùng thực hiện</w:t>
-            </w:r>
           </w:p>
         </w:tc>
         <w:tc>
@@ -3853,34 +2607,6 @@
                 <w:szCs w:val="26"/>
               </w:rPr>
             </w:pPr>
-            <w:r>
-              <w:rPr>
-                <w:rFonts w:ascii="Times New Roman" w:eastAsia="Times New Roman" w:hAnsi="Times New Roman" w:cs="Times New Roman"/>
-                <w:sz w:val="26"/>
-                <w:szCs w:val="26"/>
-              </w:rPr>
-              <w:t>Họp online qua teams (</w:t>
-            </w:r>
-            <w:hyperlink r:id="rId15">
-              <w:r>
-                <w:rPr>
-                  <w:rFonts w:ascii="Times New Roman" w:eastAsia="Times New Roman" w:hAnsi="Times New Roman" w:cs="Times New Roman"/>
-                  <w:color w:val="1155CC"/>
-                  <w:sz w:val="26"/>
-                  <w:szCs w:val="26"/>
-                  <w:u w:val="single"/>
-                </w:rPr>
-                <w:t>Link</w:t>
-              </w:r>
-            </w:hyperlink>
-            <w:r>
-              <w:rPr>
-                <w:rFonts w:ascii="Times New Roman" w:eastAsia="Times New Roman" w:hAnsi="Times New Roman" w:cs="Times New Roman"/>
-                <w:sz w:val="26"/>
-                <w:szCs w:val="26"/>
-              </w:rPr>
-              <w:t>)</w:t>
-            </w:r>
           </w:p>
         </w:tc>
       </w:tr>
@@ -3902,66 +2628,6 @@
                 <w:szCs w:val="26"/>
               </w:rPr>
             </w:pPr>
-            <w:r>
-              <w:rPr>
-                <w:rFonts w:ascii="Times New Roman" w:eastAsia="Times New Roman" w:hAnsi="Times New Roman" w:cs="Times New Roman"/>
-                <w:b/>
-                <w:sz w:val="26"/>
-                <w:szCs w:val="26"/>
-              </w:rPr>
-              <w:t>Tuần 07</w:t>
-            </w:r>
-            <w:r>
-              <w:rPr>
-                <w:rFonts w:ascii="Times New Roman" w:eastAsia="Times New Roman" w:hAnsi="Times New Roman" w:cs="Times New Roman"/>
-                <w:sz w:val="26"/>
-                <w:szCs w:val="26"/>
-              </w:rPr>
-              <w:t xml:space="preserve"> </w:t>
-            </w:r>
-          </w:p>
-          <w:p>
-            <w:pPr>
-              <w:rPr>
-                <w:rFonts w:ascii="Times New Roman" w:eastAsia="Times New Roman" w:hAnsi="Times New Roman" w:cs="Times New Roman"/>
-                <w:sz w:val="26"/>
-                <w:szCs w:val="26"/>
-              </w:rPr>
-            </w:pPr>
-            <w:r>
-              <w:rPr>
-                <w:rFonts w:ascii="Times New Roman" w:eastAsia="Times New Roman" w:hAnsi="Times New Roman" w:cs="Times New Roman"/>
-                <w:sz w:val="26"/>
-                <w:szCs w:val="26"/>
-              </w:rPr>
-              <w:t>(Từ:  25/09/2023</w:t>
-            </w:r>
-          </w:p>
-          <w:p>
-            <w:pPr>
-              <w:rPr>
-                <w:rFonts w:ascii="Times New Roman" w:eastAsia="Times New Roman" w:hAnsi="Times New Roman" w:cs="Times New Roman"/>
-                <w:sz w:val="26"/>
-                <w:szCs w:val="26"/>
-              </w:rPr>
-            </w:pPr>
-          </w:p>
-          <w:p>
-            <w:pPr>
-              <w:rPr>
-                <w:rFonts w:ascii="Times New Roman" w:eastAsia="Times New Roman" w:hAnsi="Times New Roman" w:cs="Times New Roman"/>
-                <w:sz w:val="26"/>
-                <w:szCs w:val="26"/>
-              </w:rPr>
-            </w:pPr>
-            <w:r>
-              <w:rPr>
-                <w:rFonts w:ascii="Times New Roman" w:eastAsia="Times New Roman" w:hAnsi="Times New Roman" w:cs="Times New Roman"/>
-                <w:sz w:val="26"/>
-                <w:szCs w:val="26"/>
-              </w:rPr>
-              <w:t>Đến: 01/10/2023)</w:t>
-            </w:r>
           </w:p>
         </w:tc>
         <w:tc>
@@ -3980,14 +2646,6 @@
                 <w:szCs w:val="26"/>
               </w:rPr>
             </w:pPr>
-            <w:r>
-              <w:rPr>
-                <w:rFonts w:ascii="Times New Roman" w:eastAsia="Times New Roman" w:hAnsi="Times New Roman" w:cs="Times New Roman"/>
-                <w:sz w:val="26"/>
-                <w:szCs w:val="26"/>
-              </w:rPr>
-              <w:t>1. Thiết kế giao diện ứng dụng</w:t>
-            </w:r>
           </w:p>
         </w:tc>
         <w:tc>
@@ -4006,14 +2664,6 @@
                 <w:szCs w:val="26"/>
               </w:rPr>
             </w:pPr>
-            <w:r>
-              <w:rPr>
-                <w:rFonts w:ascii="Times New Roman" w:eastAsia="Times New Roman" w:hAnsi="Times New Roman" w:cs="Times New Roman"/>
-                <w:sz w:val="26"/>
-                <w:szCs w:val="26"/>
-              </w:rPr>
-              <w:t>Chia đều cho 3 thành viên</w:t>
-            </w:r>
           </w:p>
         </w:tc>
         <w:tc>
@@ -4032,26 +2682,6 @@
                 <w:szCs w:val="26"/>
               </w:rPr>
             </w:pPr>
-            <w:r>
-              <w:rPr>
-                <w:rFonts w:ascii="Times New Roman" w:eastAsia="Times New Roman" w:hAnsi="Times New Roman" w:cs="Times New Roman"/>
-                <w:sz w:val="26"/>
-                <w:szCs w:val="26"/>
-              </w:rPr>
-              <w:t xml:space="preserve">Thực hiện trên </w:t>
-            </w:r>
-            <w:hyperlink r:id="rId16">
-              <w:r>
-                <w:rPr>
-                  <w:rFonts w:ascii="Times New Roman" w:eastAsia="Times New Roman" w:hAnsi="Times New Roman" w:cs="Times New Roman"/>
-                  <w:color w:val="1155CC"/>
-                  <w:sz w:val="26"/>
-                  <w:szCs w:val="26"/>
-                  <w:u w:val="single"/>
-                </w:rPr>
-                <w:t>Figma</w:t>
-              </w:r>
-            </w:hyperlink>
           </w:p>
         </w:tc>
       </w:tr>
@@ -4101,14 +2731,6 @@
                 <w:szCs w:val="26"/>
               </w:rPr>
             </w:pPr>
-            <w:r>
-              <w:rPr>
-                <w:rFonts w:ascii="Times New Roman" w:eastAsia="Times New Roman" w:hAnsi="Times New Roman" w:cs="Times New Roman"/>
-                <w:sz w:val="26"/>
-                <w:szCs w:val="26"/>
-              </w:rPr>
-              <w:t>2. Tương tác giữa các giao diện (screenflow)</w:t>
-            </w:r>
           </w:p>
         </w:tc>
         <w:tc>
@@ -4128,14 +2750,6 @@
                 <w:szCs w:val="26"/>
               </w:rPr>
             </w:pPr>
-            <w:r>
-              <w:rPr>
-                <w:rFonts w:ascii="Times New Roman" w:eastAsia="Times New Roman" w:hAnsi="Times New Roman" w:cs="Times New Roman"/>
-                <w:sz w:val="26"/>
-                <w:szCs w:val="26"/>
-              </w:rPr>
-              <w:t>Chia đều cho 3 thành viên</w:t>
-            </w:r>
           </w:p>
         </w:tc>
         <w:tc>
@@ -4209,14 +2823,6 @@
                 <w:szCs w:val="26"/>
               </w:rPr>
             </w:pPr>
-            <w:r>
-              <w:rPr>
-                <w:rFonts w:ascii="Times New Roman" w:eastAsia="Times New Roman" w:hAnsi="Times New Roman" w:cs="Times New Roman"/>
-                <w:sz w:val="26"/>
-                <w:szCs w:val="26"/>
-              </w:rPr>
-              <w:t>3. Kiểm tra ràng buộc dữ liệu khi nhập liệu trên giao diện</w:t>
-            </w:r>
           </w:p>
         </w:tc>
         <w:tc>
@@ -4236,14 +2842,6 @@
                 <w:szCs w:val="26"/>
               </w:rPr>
             </w:pPr>
-            <w:r>
-              <w:rPr>
-                <w:rFonts w:ascii="Times New Roman" w:eastAsia="Times New Roman" w:hAnsi="Times New Roman" w:cs="Times New Roman"/>
-                <w:sz w:val="26"/>
-                <w:szCs w:val="26"/>
-              </w:rPr>
-              <w:t>Chia đều cho 3 thành viên</w:t>
-            </w:r>
           </w:p>
         </w:tc>
         <w:tc>
@@ -4311,30 +2909,6 @@
                 <w:szCs w:val="26"/>
               </w:rPr>
             </w:pPr>
-            <w:r>
-              <w:rPr>
-                <w:rFonts w:ascii="Times New Roman" w:eastAsia="Times New Roman" w:hAnsi="Times New Roman" w:cs="Times New Roman"/>
-                <w:sz w:val="26"/>
-                <w:szCs w:val="26"/>
-              </w:rPr>
-              <w:t xml:space="preserve">4. Cập nhật file báo cáo </w:t>
-            </w:r>
-            <w:r>
-              <w:rPr>
-                <w:rFonts w:ascii="Times New Roman" w:eastAsia="Times New Roman" w:hAnsi="Times New Roman" w:cs="Times New Roman"/>
-                <w:sz w:val="26"/>
-                <w:szCs w:val="26"/>
-              </w:rPr>
-              <w:t>đề tài</w:t>
-            </w:r>
-            <w:r>
-              <w:rPr>
-                <w:rFonts w:ascii="Times New Roman" w:eastAsia="Times New Roman" w:hAnsi="Times New Roman" w:cs="Times New Roman"/>
-                <w:sz w:val="26"/>
-                <w:szCs w:val="26"/>
-              </w:rPr>
-              <w:t xml:space="preserve">, kế hoạch hoạt động </w:t>
-            </w:r>
           </w:p>
         </w:tc>
         <w:tc>
@@ -4354,14 +2928,6 @@
                 <w:szCs w:val="26"/>
               </w:rPr>
             </w:pPr>
-            <w:r>
-              <w:rPr>
-                <w:rFonts w:ascii="Times New Roman" w:eastAsia="Times New Roman" w:hAnsi="Times New Roman" w:cs="Times New Roman"/>
-                <w:sz w:val="26"/>
-                <w:szCs w:val="26"/>
-              </w:rPr>
-              <w:t>Cả nhóm cùng thực hiện</w:t>
-            </w:r>
           </w:p>
         </w:tc>
         <w:tc>
@@ -4429,14 +2995,6 @@
                 <w:szCs w:val="26"/>
               </w:rPr>
             </w:pPr>
-            <w:r>
-              <w:rPr>
-                <w:rFonts w:ascii="Times New Roman" w:eastAsia="Times New Roman" w:hAnsi="Times New Roman" w:cs="Times New Roman"/>
-                <w:sz w:val="26"/>
-                <w:szCs w:val="26"/>
-              </w:rPr>
-              <w:t>5. Thực hiện coding (Phần giao diện và xử lý ràng buộc trên giao diện)</w:t>
-            </w:r>
           </w:p>
         </w:tc>
         <w:tc>
@@ -4456,14 +3014,6 @@
                 <w:szCs w:val="26"/>
               </w:rPr>
             </w:pPr>
-            <w:r>
-              <w:rPr>
-                <w:rFonts w:ascii="Times New Roman" w:eastAsia="Times New Roman" w:hAnsi="Times New Roman" w:cs="Times New Roman"/>
-                <w:sz w:val="26"/>
-                <w:szCs w:val="26"/>
-              </w:rPr>
-              <w:t>Chia đều cho 3 thành viên</w:t>
-            </w:r>
           </w:p>
         </w:tc>
         <w:tc>
@@ -4482,26 +3032,6 @@
                 <w:szCs w:val="26"/>
               </w:rPr>
             </w:pPr>
-            <w:r>
-              <w:rPr>
-                <w:rFonts w:ascii="Times New Roman" w:eastAsia="Times New Roman" w:hAnsi="Times New Roman" w:cs="Times New Roman"/>
-                <w:sz w:val="26"/>
-                <w:szCs w:val="26"/>
-              </w:rPr>
-              <w:t xml:space="preserve">Thực hiện tại </w:t>
-            </w:r>
-            <w:hyperlink r:id="rId17">
-              <w:r>
-                <w:rPr>
-                  <w:rFonts w:ascii="Times New Roman" w:eastAsia="Times New Roman" w:hAnsi="Times New Roman" w:cs="Times New Roman"/>
-                  <w:color w:val="1155CC"/>
-                  <w:sz w:val="26"/>
-                  <w:szCs w:val="26"/>
-                  <w:u w:val="single"/>
-                </w:rPr>
-                <w:t>github.com</w:t>
-              </w:r>
-            </w:hyperlink>
           </w:p>
         </w:tc>
       </w:tr>
@@ -4551,14 +3081,6 @@
                 <w:szCs w:val="26"/>
               </w:rPr>
             </w:pPr>
-            <w:r>
-              <w:rPr>
-                <w:rFonts w:ascii="Times New Roman" w:eastAsia="Times New Roman" w:hAnsi="Times New Roman" w:cs="Times New Roman"/>
-                <w:sz w:val="26"/>
-                <w:szCs w:val="26"/>
-              </w:rPr>
-              <w:t>5. Họp tổng kết tiến độ</w:t>
-            </w:r>
           </w:p>
         </w:tc>
         <w:tc>
@@ -4578,14 +3100,6 @@
                 <w:szCs w:val="26"/>
               </w:rPr>
             </w:pPr>
-            <w:r>
-              <w:rPr>
-                <w:rFonts w:ascii="Times New Roman" w:eastAsia="Times New Roman" w:hAnsi="Times New Roman" w:cs="Times New Roman"/>
-                <w:sz w:val="26"/>
-                <w:szCs w:val="26"/>
-              </w:rPr>
-              <w:t>Cả nhóm cùng thực hiện</w:t>
-            </w:r>
           </w:p>
         </w:tc>
         <w:tc>
@@ -4604,34 +3118,6 @@
                 <w:szCs w:val="26"/>
               </w:rPr>
             </w:pPr>
-            <w:r>
-              <w:rPr>
-                <w:rFonts w:ascii="Times New Roman" w:eastAsia="Times New Roman" w:hAnsi="Times New Roman" w:cs="Times New Roman"/>
-                <w:sz w:val="26"/>
-                <w:szCs w:val="26"/>
-              </w:rPr>
-              <w:t>Họp online qua teams (</w:t>
-            </w:r>
-            <w:hyperlink r:id="rId18">
-              <w:r>
-                <w:rPr>
-                  <w:rFonts w:ascii="Times New Roman" w:eastAsia="Times New Roman" w:hAnsi="Times New Roman" w:cs="Times New Roman"/>
-                  <w:color w:val="1155CC"/>
-                  <w:sz w:val="26"/>
-                  <w:szCs w:val="26"/>
-                  <w:u w:val="single"/>
-                </w:rPr>
-                <w:t>Link</w:t>
-              </w:r>
-            </w:hyperlink>
-            <w:r>
-              <w:rPr>
-                <w:rFonts w:ascii="Times New Roman" w:eastAsia="Times New Roman" w:hAnsi="Times New Roman" w:cs="Times New Roman"/>
-                <w:sz w:val="26"/>
-                <w:szCs w:val="26"/>
-              </w:rPr>
-              <w:t>)</w:t>
-            </w:r>
           </w:p>
         </w:tc>
       </w:tr>
@@ -4653,57 +3139,6 @@
                 <w:szCs w:val="26"/>
               </w:rPr>
             </w:pPr>
-            <w:r>
-              <w:rPr>
-                <w:rFonts w:ascii="Times New Roman" w:eastAsia="Times New Roman" w:hAnsi="Times New Roman" w:cs="Times New Roman"/>
-                <w:b/>
-                <w:sz w:val="26"/>
-                <w:szCs w:val="26"/>
-              </w:rPr>
-              <w:t>Tuần 08</w:t>
-            </w:r>
-            <w:r>
-              <w:rPr>
-                <w:rFonts w:ascii="Times New Roman" w:eastAsia="Times New Roman" w:hAnsi="Times New Roman" w:cs="Times New Roman"/>
-                <w:sz w:val="26"/>
-                <w:szCs w:val="26"/>
-              </w:rPr>
-              <w:t xml:space="preserve"> </w:t>
-            </w:r>
-          </w:p>
-          <w:p>
-            <w:pPr>
-              <w:rPr>
-                <w:rFonts w:ascii="Times New Roman" w:eastAsia="Times New Roman" w:hAnsi="Times New Roman" w:cs="Times New Roman"/>
-                <w:sz w:val="26"/>
-                <w:szCs w:val="26"/>
-              </w:rPr>
-            </w:pPr>
-            <w:r>
-              <w:rPr>
-                <w:rFonts w:ascii="Times New Roman" w:eastAsia="Times New Roman" w:hAnsi="Times New Roman" w:cs="Times New Roman"/>
-                <w:sz w:val="26"/>
-                <w:szCs w:val="26"/>
-              </w:rPr>
-              <w:t>(Từ:  02/10/2023</w:t>
-            </w:r>
-          </w:p>
-          <w:p>
-            <w:pPr>
-              <w:rPr>
-                <w:rFonts w:ascii="Times New Roman" w:eastAsia="Times New Roman" w:hAnsi="Times New Roman" w:cs="Times New Roman"/>
-                <w:sz w:val="26"/>
-                <w:szCs w:val="26"/>
-              </w:rPr>
-            </w:pPr>
-            <w:r>
-              <w:rPr>
-                <w:rFonts w:ascii="Times New Roman" w:eastAsia="Times New Roman" w:hAnsi="Times New Roman" w:cs="Times New Roman"/>
-                <w:sz w:val="26"/>
-                <w:szCs w:val="26"/>
-              </w:rPr>
-              <w:t>Đến:  08/10/2023)</w:t>
-            </w:r>
           </w:p>
         </w:tc>
         <w:tc>
@@ -4722,14 +3157,6 @@
                 <w:szCs w:val="26"/>
               </w:rPr>
             </w:pPr>
-            <w:r>
-              <w:rPr>
-                <w:rFonts w:ascii="Times New Roman" w:eastAsia="Times New Roman" w:hAnsi="Times New Roman" w:cs="Times New Roman"/>
-                <w:sz w:val="26"/>
-                <w:szCs w:val="26"/>
-              </w:rPr>
-              <w:t>1. Thực hiện coding (Hoàn thiện giao diện)</w:t>
-            </w:r>
           </w:p>
         </w:tc>
         <w:tc>
@@ -4749,14 +3176,6 @@
                 <w:szCs w:val="26"/>
               </w:rPr>
             </w:pPr>
-            <w:r>
-              <w:rPr>
-                <w:rFonts w:ascii="Times New Roman" w:eastAsia="Times New Roman" w:hAnsi="Times New Roman" w:cs="Times New Roman"/>
-                <w:sz w:val="26"/>
-                <w:szCs w:val="26"/>
-              </w:rPr>
-              <w:t>Chia đều cho 3 thành viên</w:t>
-            </w:r>
           </w:p>
         </w:tc>
         <w:tc>
@@ -4823,14 +3242,6 @@
                 <w:szCs w:val="26"/>
               </w:rPr>
             </w:pPr>
-            <w:r>
-              <w:rPr>
-                <w:rFonts w:ascii="Times New Roman" w:eastAsia="Times New Roman" w:hAnsi="Times New Roman" w:cs="Times New Roman"/>
-                <w:sz w:val="26"/>
-                <w:szCs w:val="26"/>
-              </w:rPr>
-              <w:t>2. Kiểm tra chương trình</w:t>
-            </w:r>
           </w:p>
         </w:tc>
         <w:tc>
@@ -4923,14 +3334,6 @@
                 <w:szCs w:val="26"/>
               </w:rPr>
             </w:pPr>
-            <w:r>
-              <w:rPr>
-                <w:rFonts w:ascii="Times New Roman" w:eastAsia="Times New Roman" w:hAnsi="Times New Roman" w:cs="Times New Roman"/>
-                <w:sz w:val="26"/>
-                <w:szCs w:val="26"/>
-              </w:rPr>
-              <w:t>3. Cải thiện lại giao diện</w:t>
-            </w:r>
           </w:p>
         </w:tc>
         <w:tc>
@@ -5023,14 +3426,6 @@
                 <w:szCs w:val="26"/>
               </w:rPr>
             </w:pPr>
-            <w:r>
-              <w:rPr>
-                <w:rFonts w:ascii="Times New Roman" w:eastAsia="Times New Roman" w:hAnsi="Times New Roman" w:cs="Times New Roman"/>
-                <w:sz w:val="26"/>
-                <w:szCs w:val="26"/>
-              </w:rPr>
-              <w:t>4. Recode giao diện</w:t>
-            </w:r>
           </w:p>
         </w:tc>
         <w:tc>
@@ -5123,14 +3518,6 @@
                 <w:szCs w:val="26"/>
               </w:rPr>
             </w:pPr>
-            <w:r>
-              <w:rPr>
-                <w:rFonts w:ascii="Times New Roman" w:eastAsia="Times New Roman" w:hAnsi="Times New Roman" w:cs="Times New Roman"/>
-                <w:sz w:val="26"/>
-                <w:szCs w:val="26"/>
-              </w:rPr>
-              <w:t>5. Họp tổng kết tiến độ</w:t>
-            </w:r>
           </w:p>
         </w:tc>
         <w:tc>
@@ -5150,14 +3537,6 @@
                 <w:szCs w:val="26"/>
               </w:rPr>
             </w:pPr>
-            <w:r>
-              <w:rPr>
-                <w:rFonts w:ascii="Times New Roman" w:eastAsia="Times New Roman" w:hAnsi="Times New Roman" w:cs="Times New Roman"/>
-                <w:sz w:val="26"/>
-                <w:szCs w:val="26"/>
-              </w:rPr>
-              <w:t>Cả nhóm cùng thực hiện</w:t>
-            </w:r>
           </w:p>
         </w:tc>
         <w:tc>
@@ -5176,34 +3555,6 @@
                 <w:szCs w:val="26"/>
               </w:rPr>
             </w:pPr>
-            <w:r>
-              <w:rPr>
-                <w:rFonts w:ascii="Times New Roman" w:eastAsia="Times New Roman" w:hAnsi="Times New Roman" w:cs="Times New Roman"/>
-                <w:sz w:val="26"/>
-                <w:szCs w:val="26"/>
-              </w:rPr>
-              <w:t>Họp online qua teams (</w:t>
-            </w:r>
-            <w:hyperlink r:id="rId19">
-              <w:r>
-                <w:rPr>
-                  <w:rFonts w:ascii="Times New Roman" w:eastAsia="Times New Roman" w:hAnsi="Times New Roman" w:cs="Times New Roman"/>
-                  <w:color w:val="1155CC"/>
-                  <w:sz w:val="26"/>
-                  <w:szCs w:val="26"/>
-                  <w:u w:val="single"/>
-                </w:rPr>
-                <w:t>Link</w:t>
-              </w:r>
-            </w:hyperlink>
-            <w:r>
-              <w:rPr>
-                <w:rFonts w:ascii="Times New Roman" w:eastAsia="Times New Roman" w:hAnsi="Times New Roman" w:cs="Times New Roman"/>
-                <w:sz w:val="26"/>
-                <w:szCs w:val="26"/>
-              </w:rPr>
-              <w:t>)</w:t>
-            </w:r>
           </w:p>
         </w:tc>
       </w:tr>
@@ -5221,71 +3572,10 @@
             <w:pPr>
               <w:rPr>
                 <w:rFonts w:ascii="Times New Roman" w:eastAsia="Times New Roman" w:hAnsi="Times New Roman" w:cs="Times New Roman"/>
-                <w:b/>
-                <w:sz w:val="26"/>
-                <w:szCs w:val="26"/>
-              </w:rPr>
-            </w:pPr>
-          </w:p>
-          <w:p>
-            <w:pPr>
-              <w:rPr>
-                <w:rFonts w:ascii="Times New Roman" w:eastAsia="Times New Roman" w:hAnsi="Times New Roman" w:cs="Times New Roman"/>
-                <w:sz w:val="26"/>
-                <w:szCs w:val="26"/>
-              </w:rPr>
-            </w:pPr>
-            <w:r>
-              <w:rPr>
-                <w:rFonts w:ascii="Times New Roman" w:eastAsia="Times New Roman" w:hAnsi="Times New Roman" w:cs="Times New Roman"/>
-                <w:b/>
-                <w:sz w:val="26"/>
-                <w:szCs w:val="26"/>
-              </w:rPr>
-              <w:t>Tuần 09</w:t>
-            </w:r>
-            <w:r>
-              <w:rPr>
-                <w:rFonts w:ascii="Times New Roman" w:eastAsia="Times New Roman" w:hAnsi="Times New Roman" w:cs="Times New Roman"/>
-                <w:sz w:val="26"/>
-                <w:szCs w:val="26"/>
-              </w:rPr>
-              <w:t xml:space="preserve"> </w:t>
-            </w:r>
-          </w:p>
-          <w:p>
-            <w:pPr>
-              <w:rPr>
-                <w:rFonts w:ascii="Times New Roman" w:eastAsia="Times New Roman" w:hAnsi="Times New Roman" w:cs="Times New Roman"/>
-                <w:sz w:val="26"/>
-                <w:szCs w:val="26"/>
-              </w:rPr>
-            </w:pPr>
-            <w:r>
-              <w:rPr>
-                <w:rFonts w:ascii="Times New Roman" w:eastAsia="Times New Roman" w:hAnsi="Times New Roman" w:cs="Times New Roman"/>
-                <w:sz w:val="26"/>
-                <w:szCs w:val="26"/>
-              </w:rPr>
-              <w:t>(Từ:  09/10/2023</w:t>
-            </w:r>
-          </w:p>
-          <w:p>
-            <w:pPr>
-              <w:rPr>
-                <w:rFonts w:ascii="Times New Roman" w:eastAsia="Times New Roman" w:hAnsi="Times New Roman" w:cs="Times New Roman"/>
-                <w:sz w:val="26"/>
-                <w:szCs w:val="26"/>
-              </w:rPr>
-            </w:pPr>
-            <w:r>
-              <w:rPr>
-                <w:rFonts w:ascii="Times New Roman" w:eastAsia="Times New Roman" w:hAnsi="Times New Roman" w:cs="Times New Roman"/>
-                <w:sz w:val="26"/>
-                <w:szCs w:val="26"/>
-              </w:rPr>
-              <w:t>Đến:  15/10/2023)</w:t>
-            </w:r>
+                <w:sz w:val="26"/>
+                <w:szCs w:val="26"/>
+              </w:rPr>
+            </w:pPr>
           </w:p>
         </w:tc>
         <w:tc>
@@ -5304,14 +3594,6 @@
                 <w:szCs w:val="26"/>
               </w:rPr>
             </w:pPr>
-            <w:r>
-              <w:rPr>
-                <w:rFonts w:ascii="Times New Roman" w:eastAsia="Times New Roman" w:hAnsi="Times New Roman" w:cs="Times New Roman"/>
-                <w:sz w:val="26"/>
-                <w:szCs w:val="26"/>
-              </w:rPr>
-              <w:t>1. Thực hiện coding (Database và DAO)</w:t>
-            </w:r>
           </w:p>
         </w:tc>
         <w:tc>
@@ -5332,14 +3614,6 @@
                 <w:szCs w:val="26"/>
               </w:rPr>
             </w:pPr>
-            <w:r>
-              <w:rPr>
-                <w:rFonts w:ascii="Times New Roman" w:eastAsia="Times New Roman" w:hAnsi="Times New Roman" w:cs="Times New Roman"/>
-                <w:sz w:val="26"/>
-                <w:szCs w:val="26"/>
-              </w:rPr>
-              <w:t>Chia đều cho 3 thành viên</w:t>
-            </w:r>
           </w:p>
         </w:tc>
         <w:tc>
@@ -5406,14 +3680,6 @@
                 <w:szCs w:val="26"/>
               </w:rPr>
             </w:pPr>
-            <w:r>
-              <w:rPr>
-                <w:rFonts w:ascii="Times New Roman" w:eastAsia="Times New Roman" w:hAnsi="Times New Roman" w:cs="Times New Roman"/>
-                <w:sz w:val="26"/>
-                <w:szCs w:val="26"/>
-              </w:rPr>
-              <w:t>2. Xử lý CRUD</w:t>
-            </w:r>
           </w:p>
         </w:tc>
         <w:tc>
@@ -5506,14 +3772,6 @@
                 <w:szCs w:val="26"/>
               </w:rPr>
             </w:pPr>
-            <w:r>
-              <w:rPr>
-                <w:rFonts w:ascii="Times New Roman" w:eastAsia="Times New Roman" w:hAnsi="Times New Roman" w:cs="Times New Roman"/>
-                <w:sz w:val="26"/>
-                <w:szCs w:val="26"/>
-              </w:rPr>
-              <w:t>3. Kiểm tra chương trình</w:t>
-            </w:r>
           </w:p>
         </w:tc>
         <w:tc>
@@ -5606,14 +3864,6 @@
                 <w:szCs w:val="26"/>
               </w:rPr>
             </w:pPr>
-            <w:r>
-              <w:rPr>
-                <w:rFonts w:ascii="Times New Roman" w:eastAsia="Times New Roman" w:hAnsi="Times New Roman" w:cs="Times New Roman"/>
-                <w:sz w:val="26"/>
-                <w:szCs w:val="26"/>
-              </w:rPr>
-              <w:t>4. Họp tổng kết tiến độ</w:t>
-            </w:r>
           </w:p>
         </w:tc>
         <w:tc>
@@ -5633,14 +3883,6 @@
                 <w:szCs w:val="26"/>
               </w:rPr>
             </w:pPr>
-            <w:r>
-              <w:rPr>
-                <w:rFonts w:ascii="Times New Roman" w:eastAsia="Times New Roman" w:hAnsi="Times New Roman" w:cs="Times New Roman"/>
-                <w:sz w:val="26"/>
-                <w:szCs w:val="26"/>
-              </w:rPr>
-              <w:t>Cả nhóm cùng thực hiện</w:t>
-            </w:r>
           </w:p>
         </w:tc>
         <w:tc>
@@ -5659,34 +3901,6 @@
                 <w:szCs w:val="26"/>
               </w:rPr>
             </w:pPr>
-            <w:r>
-              <w:rPr>
-                <w:rFonts w:ascii="Times New Roman" w:eastAsia="Times New Roman" w:hAnsi="Times New Roman" w:cs="Times New Roman"/>
-                <w:sz w:val="26"/>
-                <w:szCs w:val="26"/>
-              </w:rPr>
-              <w:t>Họp online qua teams (</w:t>
-            </w:r>
-            <w:hyperlink r:id="rId20">
-              <w:r>
-                <w:rPr>
-                  <w:rFonts w:ascii="Times New Roman" w:eastAsia="Times New Roman" w:hAnsi="Times New Roman" w:cs="Times New Roman"/>
-                  <w:color w:val="1155CC"/>
-                  <w:sz w:val="26"/>
-                  <w:szCs w:val="26"/>
-                  <w:u w:val="single"/>
-                </w:rPr>
-                <w:t>Link</w:t>
-              </w:r>
-            </w:hyperlink>
-            <w:r>
-              <w:rPr>
-                <w:rFonts w:ascii="Times New Roman" w:eastAsia="Times New Roman" w:hAnsi="Times New Roman" w:cs="Times New Roman"/>
-                <w:sz w:val="26"/>
-                <w:szCs w:val="26"/>
-              </w:rPr>
-              <w:t>)</w:t>
-            </w:r>
           </w:p>
         </w:tc>
       </w:tr>
@@ -5708,57 +3922,6 @@
                 <w:szCs w:val="26"/>
               </w:rPr>
             </w:pPr>
-            <w:r>
-              <w:rPr>
-                <w:rFonts w:ascii="Times New Roman" w:eastAsia="Times New Roman" w:hAnsi="Times New Roman" w:cs="Times New Roman"/>
-                <w:b/>
-                <w:sz w:val="26"/>
-                <w:szCs w:val="26"/>
-              </w:rPr>
-              <w:t>Tuần 10</w:t>
-            </w:r>
-            <w:r>
-              <w:rPr>
-                <w:rFonts w:ascii="Times New Roman" w:eastAsia="Times New Roman" w:hAnsi="Times New Roman" w:cs="Times New Roman"/>
-                <w:sz w:val="26"/>
-                <w:szCs w:val="26"/>
-              </w:rPr>
-              <w:t xml:space="preserve"> </w:t>
-            </w:r>
-          </w:p>
-          <w:p>
-            <w:pPr>
-              <w:rPr>
-                <w:rFonts w:ascii="Times New Roman" w:eastAsia="Times New Roman" w:hAnsi="Times New Roman" w:cs="Times New Roman"/>
-                <w:sz w:val="26"/>
-                <w:szCs w:val="26"/>
-              </w:rPr>
-            </w:pPr>
-            <w:r>
-              <w:rPr>
-                <w:rFonts w:ascii="Times New Roman" w:eastAsia="Times New Roman" w:hAnsi="Times New Roman" w:cs="Times New Roman"/>
-                <w:sz w:val="26"/>
-                <w:szCs w:val="26"/>
-              </w:rPr>
-              <w:t>(Từ:  16/10/2023</w:t>
-            </w:r>
-          </w:p>
-          <w:p>
-            <w:pPr>
-              <w:rPr>
-                <w:rFonts w:ascii="Times New Roman" w:eastAsia="Times New Roman" w:hAnsi="Times New Roman" w:cs="Times New Roman"/>
-                <w:sz w:val="26"/>
-                <w:szCs w:val="26"/>
-              </w:rPr>
-            </w:pPr>
-            <w:r>
-              <w:rPr>
-                <w:rFonts w:ascii="Times New Roman" w:eastAsia="Times New Roman" w:hAnsi="Times New Roman" w:cs="Times New Roman"/>
-                <w:sz w:val="26"/>
-                <w:szCs w:val="26"/>
-              </w:rPr>
-              <w:t>Đến:  22/10/2023)</w:t>
-            </w:r>
           </w:p>
         </w:tc>
         <w:tc>
@@ -5777,14 +3940,6 @@
                 <w:szCs w:val="26"/>
               </w:rPr>
             </w:pPr>
-            <w:r>
-              <w:rPr>
-                <w:rFonts w:ascii="Times New Roman" w:eastAsia="Times New Roman" w:hAnsi="Times New Roman" w:cs="Times New Roman"/>
-                <w:sz w:val="26"/>
-                <w:szCs w:val="26"/>
-              </w:rPr>
-              <w:t>1. Thực hiện coding (Thống kê và các chức năng phụ)</w:t>
-            </w:r>
           </w:p>
         </w:tc>
         <w:tc>
@@ -5804,14 +3959,6 @@
                 <w:szCs w:val="26"/>
               </w:rPr>
             </w:pPr>
-            <w:r>
-              <w:rPr>
-                <w:rFonts w:ascii="Times New Roman" w:eastAsia="Times New Roman" w:hAnsi="Times New Roman" w:cs="Times New Roman"/>
-                <w:sz w:val="26"/>
-                <w:szCs w:val="26"/>
-              </w:rPr>
-              <w:t>Chia đều cho 3 thành viên</w:t>
-            </w:r>
           </w:p>
         </w:tc>
         <w:tc>
@@ -5878,14 +4025,6 @@
                 <w:szCs w:val="26"/>
               </w:rPr>
             </w:pPr>
-            <w:r>
-              <w:rPr>
-                <w:rFonts w:ascii="Times New Roman" w:eastAsia="Times New Roman" w:hAnsi="Times New Roman" w:cs="Times New Roman"/>
-                <w:sz w:val="26"/>
-                <w:szCs w:val="26"/>
-              </w:rPr>
-              <w:t>2. Xử lý biểu đồ, thống kê</w:t>
-            </w:r>
           </w:p>
         </w:tc>
         <w:tc>
@@ -5978,14 +4117,6 @@
                 <w:szCs w:val="26"/>
               </w:rPr>
             </w:pPr>
-            <w:r>
-              <w:rPr>
-                <w:rFonts w:ascii="Times New Roman" w:eastAsia="Times New Roman" w:hAnsi="Times New Roman" w:cs="Times New Roman"/>
-                <w:sz w:val="26"/>
-                <w:szCs w:val="26"/>
-              </w:rPr>
-              <w:t>3. Xử lý in/xuất hóa đơn, xuất thống kê,...</w:t>
-            </w:r>
           </w:p>
         </w:tc>
         <w:tc>
@@ -6078,14 +4209,6 @@
                 <w:szCs w:val="26"/>
               </w:rPr>
             </w:pPr>
-            <w:r>
-              <w:rPr>
-                <w:rFonts w:ascii="Times New Roman" w:eastAsia="Times New Roman" w:hAnsi="Times New Roman" w:cs="Times New Roman"/>
-                <w:sz w:val="26"/>
-                <w:szCs w:val="26"/>
-              </w:rPr>
-              <w:t>4. Kiểm tra chương trình</w:t>
-            </w:r>
           </w:p>
         </w:tc>
         <w:tc>
@@ -6178,14 +4301,6 @@
                 <w:szCs w:val="26"/>
               </w:rPr>
             </w:pPr>
-            <w:r>
-              <w:rPr>
-                <w:rFonts w:ascii="Times New Roman" w:eastAsia="Times New Roman" w:hAnsi="Times New Roman" w:cs="Times New Roman"/>
-                <w:sz w:val="26"/>
-                <w:szCs w:val="26"/>
-              </w:rPr>
-              <w:t>5. Họp tổng kết tiến độ</w:t>
-            </w:r>
           </w:p>
         </w:tc>
         <w:tc>
@@ -6205,14 +4320,6 @@
                 <w:szCs w:val="26"/>
               </w:rPr>
             </w:pPr>
-            <w:r>
-              <w:rPr>
-                <w:rFonts w:ascii="Times New Roman" w:eastAsia="Times New Roman" w:hAnsi="Times New Roman" w:cs="Times New Roman"/>
-                <w:sz w:val="26"/>
-                <w:szCs w:val="26"/>
-              </w:rPr>
-              <w:t>Cả nhóm cùng thực hiện</w:t>
-            </w:r>
           </w:p>
         </w:tc>
         <w:tc>
@@ -6231,34 +4338,6 @@
                 <w:szCs w:val="26"/>
               </w:rPr>
             </w:pPr>
-            <w:r>
-              <w:rPr>
-                <w:rFonts w:ascii="Times New Roman" w:eastAsia="Times New Roman" w:hAnsi="Times New Roman" w:cs="Times New Roman"/>
-                <w:sz w:val="26"/>
-                <w:szCs w:val="26"/>
-              </w:rPr>
-              <w:t>Họp online qua teams (</w:t>
-            </w:r>
-            <w:hyperlink r:id="rId21">
-              <w:r>
-                <w:rPr>
-                  <w:rFonts w:ascii="Times New Roman" w:eastAsia="Times New Roman" w:hAnsi="Times New Roman" w:cs="Times New Roman"/>
-                  <w:color w:val="1155CC"/>
-                  <w:sz w:val="26"/>
-                  <w:szCs w:val="26"/>
-                  <w:u w:val="single"/>
-                </w:rPr>
-                <w:t>Link</w:t>
-              </w:r>
-            </w:hyperlink>
-            <w:r>
-              <w:rPr>
-                <w:rFonts w:ascii="Times New Roman" w:eastAsia="Times New Roman" w:hAnsi="Times New Roman" w:cs="Times New Roman"/>
-                <w:sz w:val="26"/>
-                <w:szCs w:val="26"/>
-              </w:rPr>
-              <w:t>)</w:t>
-            </w:r>
           </w:p>
         </w:tc>
       </w:tr>
@@ -6276,55 +4355,10 @@
             <w:pPr>
               <w:rPr>
                 <w:rFonts w:ascii="Times New Roman" w:eastAsia="Times New Roman" w:hAnsi="Times New Roman" w:cs="Times New Roman"/>
-                <w:b/>
-                <w:sz w:val="26"/>
-                <w:szCs w:val="26"/>
-              </w:rPr>
-            </w:pPr>
-            <w:r>
-              <w:rPr>
-                <w:rFonts w:ascii="Times New Roman" w:eastAsia="Times New Roman" w:hAnsi="Times New Roman" w:cs="Times New Roman"/>
-                <w:b/>
-                <w:sz w:val="26"/>
-                <w:szCs w:val="26"/>
-              </w:rPr>
-              <w:lastRenderedPageBreak/>
-              <w:t xml:space="preserve">Tuần 11 </w:t>
-            </w:r>
-          </w:p>
-          <w:p>
-            <w:pPr>
-              <w:rPr>
-                <w:rFonts w:ascii="Times New Roman" w:eastAsia="Times New Roman" w:hAnsi="Times New Roman" w:cs="Times New Roman"/>
-                <w:sz w:val="26"/>
-                <w:szCs w:val="26"/>
-              </w:rPr>
-            </w:pPr>
-            <w:r>
-              <w:rPr>
-                <w:rFonts w:ascii="Times New Roman" w:eastAsia="Times New Roman" w:hAnsi="Times New Roman" w:cs="Times New Roman"/>
-                <w:sz w:val="26"/>
-                <w:szCs w:val="26"/>
-              </w:rPr>
-              <w:t>(Từ:  23/10/2023</w:t>
-            </w:r>
-          </w:p>
-          <w:p>
-            <w:pPr>
-              <w:rPr>
-                <w:rFonts w:ascii="Times New Roman" w:eastAsia="Times New Roman" w:hAnsi="Times New Roman" w:cs="Times New Roman"/>
-                <w:sz w:val="26"/>
-                <w:szCs w:val="26"/>
-              </w:rPr>
-            </w:pPr>
-            <w:r>
-              <w:rPr>
-                <w:rFonts w:ascii="Times New Roman" w:eastAsia="Times New Roman" w:hAnsi="Times New Roman" w:cs="Times New Roman"/>
-                <w:sz w:val="26"/>
-                <w:szCs w:val="26"/>
-              </w:rPr>
-              <w:t>Đến: 29/10/2023)</w:t>
-            </w:r>
+                <w:sz w:val="26"/>
+                <w:szCs w:val="26"/>
+              </w:rPr>
+            </w:pPr>
           </w:p>
         </w:tc>
         <w:tc>
@@ -6343,14 +4377,6 @@
                 <w:szCs w:val="26"/>
               </w:rPr>
             </w:pPr>
-            <w:r>
-              <w:rPr>
-                <w:rFonts w:ascii="Times New Roman" w:eastAsia="Times New Roman" w:hAnsi="Times New Roman" w:cs="Times New Roman"/>
-                <w:sz w:val="26"/>
-                <w:szCs w:val="26"/>
-              </w:rPr>
-              <w:t>1. Hoàn thiện code (Coding convention, code comment)</w:t>
-            </w:r>
           </w:p>
         </w:tc>
         <w:tc>
@@ -6370,14 +4396,6 @@
                 <w:szCs w:val="26"/>
               </w:rPr>
             </w:pPr>
-            <w:r>
-              <w:rPr>
-                <w:rFonts w:ascii="Times New Roman" w:eastAsia="Times New Roman" w:hAnsi="Times New Roman" w:cs="Times New Roman"/>
-                <w:sz w:val="26"/>
-                <w:szCs w:val="26"/>
-              </w:rPr>
-              <w:t>Chia đều cho 3 thành viên</w:t>
-            </w:r>
           </w:p>
         </w:tc>
         <w:tc>
@@ -6444,14 +4462,6 @@
                 <w:szCs w:val="26"/>
               </w:rPr>
             </w:pPr>
-            <w:r>
-              <w:rPr>
-                <w:rFonts w:ascii="Times New Roman" w:eastAsia="Times New Roman" w:hAnsi="Times New Roman" w:cs="Times New Roman"/>
-                <w:sz w:val="26"/>
-                <w:szCs w:val="26"/>
-              </w:rPr>
-              <w:t>2. Chuẩn bị PowerPoint báo cáo</w:t>
-            </w:r>
           </w:p>
         </w:tc>
         <w:tc>
@@ -6544,14 +4554,6 @@
                 <w:szCs w:val="26"/>
               </w:rPr>
             </w:pPr>
-            <w:r>
-              <w:rPr>
-                <w:rFonts w:ascii="Times New Roman" w:eastAsia="Times New Roman" w:hAnsi="Times New Roman" w:cs="Times New Roman"/>
-                <w:sz w:val="26"/>
-                <w:szCs w:val="26"/>
-              </w:rPr>
-              <w:t>3. Kiểm tra toàn bộ chương trình</w:t>
-            </w:r>
           </w:p>
         </w:tc>
         <w:tc>
@@ -6644,14 +4646,6 @@
                 <w:szCs w:val="26"/>
               </w:rPr>
             </w:pPr>
-            <w:r>
-              <w:rPr>
-                <w:rFonts w:ascii="Times New Roman" w:eastAsia="Times New Roman" w:hAnsi="Times New Roman" w:cs="Times New Roman"/>
-                <w:sz w:val="26"/>
-                <w:szCs w:val="26"/>
-              </w:rPr>
-              <w:t>4. Viết tài liệu hướng dẫn sử dụng</w:t>
-            </w:r>
           </w:p>
         </w:tc>
         <w:tc>
@@ -6743,14 +4737,6 @@
                 <w:szCs w:val="26"/>
               </w:rPr>
             </w:pPr>
-            <w:r>
-              <w:rPr>
-                <w:rFonts w:ascii="Times New Roman" w:eastAsia="Times New Roman" w:hAnsi="Times New Roman" w:cs="Times New Roman"/>
-                <w:sz w:val="26"/>
-                <w:szCs w:val="26"/>
-              </w:rPr>
-              <w:t>5. Họp tổng kết tiến độ</w:t>
-            </w:r>
           </w:p>
         </w:tc>
         <w:tc>
@@ -6769,14 +4755,6 @@
                 <w:szCs w:val="26"/>
               </w:rPr>
             </w:pPr>
-            <w:r>
-              <w:rPr>
-                <w:rFonts w:ascii="Times New Roman" w:eastAsia="Times New Roman" w:hAnsi="Times New Roman" w:cs="Times New Roman"/>
-                <w:sz w:val="26"/>
-                <w:szCs w:val="26"/>
-              </w:rPr>
-              <w:t>Cả nhóm cùng thực hiện</w:t>
-            </w:r>
           </w:p>
         </w:tc>
         <w:tc>
@@ -6794,34 +4772,6 @@
                 <w:szCs w:val="26"/>
               </w:rPr>
             </w:pPr>
-            <w:r>
-              <w:rPr>
-                <w:rFonts w:ascii="Times New Roman" w:eastAsia="Times New Roman" w:hAnsi="Times New Roman" w:cs="Times New Roman"/>
-                <w:sz w:val="26"/>
-                <w:szCs w:val="26"/>
-              </w:rPr>
-              <w:t>Họp online qua teams (</w:t>
-            </w:r>
-            <w:hyperlink r:id="rId22">
-              <w:r>
-                <w:rPr>
-                  <w:rFonts w:ascii="Times New Roman" w:eastAsia="Times New Roman" w:hAnsi="Times New Roman" w:cs="Times New Roman"/>
-                  <w:color w:val="1155CC"/>
-                  <w:sz w:val="26"/>
-                  <w:szCs w:val="26"/>
-                  <w:u w:val="single"/>
-                </w:rPr>
-                <w:t>Link</w:t>
-              </w:r>
-            </w:hyperlink>
-            <w:r>
-              <w:rPr>
-                <w:rFonts w:ascii="Times New Roman" w:eastAsia="Times New Roman" w:hAnsi="Times New Roman" w:cs="Times New Roman"/>
-                <w:sz w:val="26"/>
-                <w:szCs w:val="26"/>
-              </w:rPr>
-              <w:t>)</w:t>
-            </w:r>
           </w:p>
         </w:tc>
       </w:tr>
@@ -6839,54 +4789,10 @@
             <w:pPr>
               <w:rPr>
                 <w:rFonts w:ascii="Times New Roman" w:eastAsia="Times New Roman" w:hAnsi="Times New Roman" w:cs="Times New Roman"/>
-                <w:b/>
-                <w:sz w:val="26"/>
-                <w:szCs w:val="26"/>
-              </w:rPr>
-            </w:pPr>
-            <w:r>
-              <w:rPr>
-                <w:rFonts w:ascii="Times New Roman" w:eastAsia="Times New Roman" w:hAnsi="Times New Roman" w:cs="Times New Roman"/>
-                <w:b/>
-                <w:sz w:val="26"/>
-                <w:szCs w:val="26"/>
-              </w:rPr>
-              <w:t xml:space="preserve">Tuần 12 </w:t>
-            </w:r>
-          </w:p>
-          <w:p>
-            <w:pPr>
-              <w:rPr>
-                <w:rFonts w:ascii="Times New Roman" w:eastAsia="Times New Roman" w:hAnsi="Times New Roman" w:cs="Times New Roman"/>
-                <w:sz w:val="26"/>
-                <w:szCs w:val="26"/>
-              </w:rPr>
-            </w:pPr>
-            <w:r>
-              <w:rPr>
-                <w:rFonts w:ascii="Times New Roman" w:eastAsia="Times New Roman" w:hAnsi="Times New Roman" w:cs="Times New Roman"/>
-                <w:sz w:val="26"/>
-                <w:szCs w:val="26"/>
-              </w:rPr>
-              <w:t>(Từ:  24/10/2023</w:t>
-            </w:r>
-          </w:p>
-          <w:p>
-            <w:pPr>
-              <w:rPr>
-                <w:rFonts w:ascii="Times New Roman" w:eastAsia="Times New Roman" w:hAnsi="Times New Roman" w:cs="Times New Roman"/>
-                <w:sz w:val="26"/>
-                <w:szCs w:val="26"/>
-              </w:rPr>
-            </w:pPr>
-            <w:r>
-              <w:rPr>
-                <w:rFonts w:ascii="Times New Roman" w:eastAsia="Times New Roman" w:hAnsi="Times New Roman" w:cs="Times New Roman"/>
-                <w:sz w:val="26"/>
-                <w:szCs w:val="26"/>
-              </w:rPr>
-              <w:t>Đến: 05/11/2023)</w:t>
-            </w:r>
+                <w:sz w:val="26"/>
+                <w:szCs w:val="26"/>
+              </w:rPr>
+            </w:pPr>
           </w:p>
         </w:tc>
         <w:tc>
@@ -6906,30 +4812,6 @@
                 <w:szCs w:val="26"/>
               </w:rPr>
             </w:pPr>
-            <w:r>
-              <w:rPr>
-                <w:rFonts w:ascii="Times New Roman" w:eastAsia="Times New Roman" w:hAnsi="Times New Roman" w:cs="Times New Roman"/>
-                <w:sz w:val="26"/>
-                <w:szCs w:val="26"/>
-              </w:rPr>
-              <w:t xml:space="preserve">1. Hoàn tất </w:t>
-            </w:r>
-            <w:r>
-              <w:rPr>
-                <w:rFonts w:ascii="Times New Roman" w:eastAsia="Times New Roman" w:hAnsi="Times New Roman" w:cs="Times New Roman"/>
-                <w:sz w:val="26"/>
-                <w:szCs w:val="26"/>
-              </w:rPr>
-              <w:t>đề tài</w:t>
-            </w:r>
-            <w:r>
-              <w:rPr>
-                <w:rFonts w:ascii="Times New Roman" w:eastAsia="Times New Roman" w:hAnsi="Times New Roman" w:cs="Times New Roman"/>
-                <w:sz w:val="26"/>
-                <w:szCs w:val="26"/>
-              </w:rPr>
-              <w:t>, nộp theo yêu cầu của Giảng viên.</w:t>
-            </w:r>
           </w:p>
         </w:tc>
         <w:tc>
@@ -6949,14 +4831,6 @@
                 <w:szCs w:val="26"/>
               </w:rPr>
             </w:pPr>
-            <w:r>
-              <w:rPr>
-                <w:rFonts w:ascii="Times New Roman" w:eastAsia="Times New Roman" w:hAnsi="Times New Roman" w:cs="Times New Roman"/>
-                <w:sz w:val="26"/>
-                <w:szCs w:val="26"/>
-              </w:rPr>
-              <w:t>Tất cả thành viên nhóm</w:t>
-            </w:r>
           </w:p>
         </w:tc>
         <w:tc>
@@ -7024,22 +4898,6 @@
                 <w:szCs w:val="26"/>
               </w:rPr>
             </w:pPr>
-            <w:r>
-              <w:rPr>
-                <w:rFonts w:ascii="Times New Roman" w:eastAsia="Times New Roman" w:hAnsi="Times New Roman" w:cs="Times New Roman"/>
-                <w:sz w:val="26"/>
-                <w:szCs w:val="26"/>
-              </w:rPr>
-              <w:t>2. Chuẩn bị PPT báo cáo</w:t>
-            </w:r>
-            <w:r>
-              <w:rPr>
-                <w:rFonts w:ascii="Times New Roman" w:eastAsia="Times New Roman" w:hAnsi="Times New Roman" w:cs="Times New Roman"/>
-                <w:sz w:val="26"/>
-                <w:szCs w:val="26"/>
-              </w:rPr>
-              <w:t>.</w:t>
-            </w:r>
           </w:p>
         </w:tc>
         <w:tc>
@@ -7060,14 +4918,6 @@
                 <w:szCs w:val="26"/>
               </w:rPr>
             </w:pPr>
-            <w:r>
-              <w:rPr>
-                <w:rFonts w:ascii="Times New Roman" w:eastAsia="Times New Roman" w:hAnsi="Times New Roman" w:cs="Times New Roman"/>
-                <w:sz w:val="26"/>
-                <w:szCs w:val="26"/>
-              </w:rPr>
-              <w:t>Tất cả thành viên nhóm</w:t>
-            </w:r>
           </w:p>
         </w:tc>
         <w:tc>
@@ -7134,30 +4984,6 @@
                 <w:szCs w:val="26"/>
               </w:rPr>
             </w:pPr>
-            <w:r>
-              <w:rPr>
-                <w:rFonts w:ascii="Times New Roman" w:eastAsia="Times New Roman" w:hAnsi="Times New Roman" w:cs="Times New Roman"/>
-                <w:sz w:val="26"/>
-                <w:szCs w:val="26"/>
-              </w:rPr>
-              <w:t xml:space="preserve">3. Báo cáo </w:t>
-            </w:r>
-            <w:r>
-              <w:rPr>
-                <w:rFonts w:ascii="Times New Roman" w:eastAsia="Times New Roman" w:hAnsi="Times New Roman" w:cs="Times New Roman"/>
-                <w:sz w:val="26"/>
-                <w:szCs w:val="26"/>
-              </w:rPr>
-              <w:t>đề tài</w:t>
-            </w:r>
-            <w:r>
-              <w:rPr>
-                <w:rFonts w:ascii="Times New Roman" w:eastAsia="Times New Roman" w:hAnsi="Times New Roman" w:cs="Times New Roman"/>
-                <w:sz w:val="26"/>
-                <w:szCs w:val="26"/>
-              </w:rPr>
-              <w:t>.</w:t>
-            </w:r>
           </w:p>
         </w:tc>
         <w:tc>
@@ -7177,14 +5003,6 @@
                 <w:szCs w:val="26"/>
               </w:rPr>
             </w:pPr>
-            <w:r>
-              <w:rPr>
-                <w:rFonts w:ascii="Times New Roman" w:eastAsia="Times New Roman" w:hAnsi="Times New Roman" w:cs="Times New Roman"/>
-                <w:sz w:val="26"/>
-                <w:szCs w:val="26"/>
-              </w:rPr>
-              <w:t>Tất cả thành viên nhóm</w:t>
-            </w:r>
           </w:p>
         </w:tc>
         <w:tc>
@@ -7218,37 +5036,10 @@
             <w:pPr>
               <w:rPr>
                 <w:rFonts w:ascii="Times New Roman" w:eastAsia="Times New Roman" w:hAnsi="Times New Roman" w:cs="Times New Roman"/>
-                <w:b/>
-                <w:sz w:val="26"/>
-                <w:szCs w:val="26"/>
-              </w:rPr>
-            </w:pPr>
-            <w:r>
-              <w:rPr>
-                <w:rFonts w:ascii="Times New Roman" w:eastAsia="Times New Roman" w:hAnsi="Times New Roman" w:cs="Times New Roman"/>
-                <w:b/>
-                <w:sz w:val="26"/>
-                <w:szCs w:val="26"/>
-              </w:rPr>
-              <w:t xml:space="preserve">Tuần 13 </w:t>
-            </w:r>
-          </w:p>
-          <w:p>
-            <w:pPr>
-              <w:rPr>
-                <w:rFonts w:ascii="Times New Roman" w:eastAsia="Times New Roman" w:hAnsi="Times New Roman" w:cs="Times New Roman"/>
-                <w:sz w:val="26"/>
-                <w:szCs w:val="26"/>
-              </w:rPr>
-            </w:pPr>
-            <w:r>
-              <w:rPr>
-                <w:rFonts w:ascii="Times New Roman" w:eastAsia="Times New Roman" w:hAnsi="Times New Roman" w:cs="Times New Roman"/>
-                <w:sz w:val="26"/>
-                <w:szCs w:val="26"/>
-              </w:rPr>
-              <w:t>Ngày 14/12/2023</w:t>
-            </w:r>
+                <w:sz w:val="26"/>
+                <w:szCs w:val="26"/>
+              </w:rPr>
+            </w:pPr>
           </w:p>
         </w:tc>
         <w:tc>
@@ -7265,46 +5056,6 @@
                 <w:szCs w:val="26"/>
               </w:rPr>
             </w:pPr>
-            <w:r>
-              <w:rPr>
-                <w:rFonts w:ascii="Times New Roman" w:eastAsia="Times New Roman" w:hAnsi="Times New Roman" w:cs="Times New Roman"/>
-                <w:sz w:val="26"/>
-                <w:szCs w:val="26"/>
-              </w:rPr>
-              <w:t xml:space="preserve">Báo cáo </w:t>
-            </w:r>
-            <w:r>
-              <w:rPr>
-                <w:rFonts w:ascii="Times New Roman" w:eastAsia="Times New Roman" w:hAnsi="Times New Roman" w:cs="Times New Roman"/>
-                <w:sz w:val="26"/>
-                <w:szCs w:val="26"/>
-              </w:rPr>
-              <w:t>đề tài</w:t>
-            </w:r>
-            <w:r>
-              <w:rPr>
-                <w:rFonts w:ascii="Times New Roman" w:eastAsia="Times New Roman" w:hAnsi="Times New Roman" w:cs="Times New Roman"/>
-                <w:sz w:val="26"/>
-                <w:szCs w:val="26"/>
-              </w:rPr>
-              <w:t xml:space="preserve"> trước Giảng viên và các nhóm </w:t>
-            </w:r>
-            <w:r>
-              <w:rPr>
-                <w:rFonts w:ascii="Times New Roman" w:eastAsia="Times New Roman" w:hAnsi="Times New Roman" w:cs="Times New Roman"/>
-                <w:sz w:val="26"/>
-                <w:szCs w:val="26"/>
-              </w:rPr>
-              <w:t>đề tài</w:t>
-            </w:r>
-            <w:r>
-              <w:rPr>
-                <w:rFonts w:ascii="Times New Roman" w:eastAsia="Times New Roman" w:hAnsi="Times New Roman" w:cs="Times New Roman"/>
-                <w:sz w:val="26"/>
-                <w:szCs w:val="26"/>
-              </w:rPr>
-              <w:t xml:space="preserve"> khác.</w:t>
-            </w:r>
           </w:p>
         </w:tc>
         <w:tc>
@@ -7321,14 +5072,6 @@
                 <w:szCs w:val="26"/>
               </w:rPr>
             </w:pPr>
-            <w:r>
-              <w:rPr>
-                <w:rFonts w:ascii="Times New Roman" w:eastAsia="Times New Roman" w:hAnsi="Times New Roman" w:cs="Times New Roman"/>
-                <w:sz w:val="26"/>
-                <w:szCs w:val="26"/>
-              </w:rPr>
-              <w:t>Tất cả thành viên nhóm</w:t>
-            </w:r>
           </w:p>
         </w:tc>
         <w:tc>
@@ -7361,8 +5104,99 @@
         </w:rPr>
       </w:pPr>
     </w:p>
+    <w:p>
+      <w:pPr>
+        <w:rPr>
+          <w:rFonts w:ascii="Times New Roman" w:eastAsia="Times New Roman" w:hAnsi="Times New Roman" w:cs="Times New Roman"/>
+          <w:sz w:val="26"/>
+          <w:szCs w:val="26"/>
+        </w:rPr>
+      </w:pPr>
+    </w:p>
+    <w:p>
+      <w:pPr>
+        <w:rPr>
+          <w:rFonts w:ascii="Times New Roman" w:eastAsia="Times New Roman" w:hAnsi="Times New Roman" w:cs="Times New Roman"/>
+          <w:sz w:val="26"/>
+          <w:szCs w:val="26"/>
+        </w:rPr>
+      </w:pPr>
+    </w:p>
+    <w:p>
+      <w:pPr>
+        <w:rPr>
+          <w:rFonts w:ascii="Times New Roman" w:eastAsia="Times New Roman" w:hAnsi="Times New Roman" w:cs="Times New Roman"/>
+          <w:sz w:val="26"/>
+          <w:szCs w:val="26"/>
+        </w:rPr>
+      </w:pPr>
+    </w:p>
+    <w:p>
+      <w:pPr>
+        <w:rPr>
+          <w:rFonts w:ascii="Times New Roman" w:eastAsia="Times New Roman" w:hAnsi="Times New Roman" w:cs="Times New Roman"/>
+          <w:sz w:val="26"/>
+          <w:szCs w:val="26"/>
+        </w:rPr>
+      </w:pPr>
+    </w:p>
+    <w:p>
+      <w:pPr>
+        <w:rPr>
+          <w:rFonts w:ascii="Times New Roman" w:eastAsia="Times New Roman" w:hAnsi="Times New Roman" w:cs="Times New Roman"/>
+          <w:sz w:val="26"/>
+          <w:szCs w:val="26"/>
+        </w:rPr>
+      </w:pPr>
+    </w:p>
+    <w:p>
+      <w:pPr>
+        <w:rPr>
+          <w:rFonts w:ascii="Times New Roman" w:eastAsia="Times New Roman" w:hAnsi="Times New Roman" w:cs="Times New Roman"/>
+          <w:sz w:val="26"/>
+          <w:szCs w:val="26"/>
+        </w:rPr>
+      </w:pPr>
+    </w:p>
+    <w:p>
+      <w:pPr>
+        <w:rPr>
+          <w:rFonts w:ascii="Times New Roman" w:eastAsia="Times New Roman" w:hAnsi="Times New Roman" w:cs="Times New Roman"/>
+          <w:sz w:val="26"/>
+          <w:szCs w:val="26"/>
+        </w:rPr>
+      </w:pPr>
+    </w:p>
+    <w:p>
+      <w:pPr>
+        <w:rPr>
+          <w:rFonts w:ascii="Times New Roman" w:eastAsia="Times New Roman" w:hAnsi="Times New Roman" w:cs="Times New Roman"/>
+          <w:sz w:val="26"/>
+          <w:szCs w:val="26"/>
+        </w:rPr>
+      </w:pPr>
+    </w:p>
+    <w:p>
+      <w:pPr>
+        <w:rPr>
+          <w:rFonts w:ascii="Times New Roman" w:eastAsia="Times New Roman" w:hAnsi="Times New Roman" w:cs="Times New Roman"/>
+          <w:sz w:val="26"/>
+          <w:szCs w:val="26"/>
+        </w:rPr>
+      </w:pPr>
+    </w:p>
+    <w:p>
+      <w:pPr>
+        <w:jc w:val="center"/>
+        <w:rPr>
+          <w:rFonts w:ascii="Times New Roman" w:eastAsia="Times New Roman" w:hAnsi="Times New Roman" w:cs="Times New Roman"/>
+          <w:sz w:val="26"/>
+          <w:szCs w:val="26"/>
+        </w:rPr>
+      </w:pPr>
+    </w:p>
     <w:sectPr>
-      <w:footerReference w:type="default" r:id="rId23"/>
+      <w:footerReference w:type="default" r:id="rId14"/>
       <w:pgSz w:w="12240" w:h="15840"/>
       <w:pgMar w:top="851" w:right="851" w:bottom="851" w:left="1134" w:header="567" w:footer="567" w:gutter="0"/>
       <w:pgNumType w:start="1"/>
@@ -7418,22 +5252,6 @@
         <w:color w:val="000000"/>
       </w:rPr>
     </w:pPr>
-    <w:r>
-      <w:rPr>
-        <w:rFonts w:ascii="Times New Roman" w:eastAsia="Times New Roman" w:hAnsi="Times New Roman" w:cs="Times New Roman"/>
-        <w:i/>
-        <w:color w:val="000000"/>
-        <w:sz w:val="26"/>
-        <w:szCs w:val="26"/>
-      </w:rPr>
-      <w:t>Khoa Công nghệ thông tin – Trường Đại học Công nghiệp TP. Hồ Chí Minh</w:t>
-    </w:r>
-    <w:r>
-      <w:rPr>
-        <w:color w:val="000000"/>
-      </w:rPr>
-      <w:t xml:space="preserve"> </w:t>
-    </w:r>
     <w:r>
       <w:rPr>
         <w:color w:val="000000"/>
@@ -8374,6 +6192,29 @@
       <w:tblStyleColBandSize w:val="1"/>
     </w:tblPr>
   </w:style>
+  <w:style w:type="character" w:styleId="Hyperlink">
+    <w:name w:val="Hyperlink"/>
+    <w:basedOn w:val="DefaultParagraphFont"/>
+    <w:uiPriority w:val="99"/>
+    <w:unhideWhenUsed/>
+    <w:rsid w:val="009C5A50"/>
+    <w:rPr>
+      <w:color w:val="0563C1" w:themeColor="hyperlink"/>
+      <w:u w:val="single"/>
+    </w:rPr>
+  </w:style>
+  <w:style w:type="character" w:styleId="UnresolvedMention">
+    <w:name w:val="Unresolved Mention"/>
+    <w:basedOn w:val="DefaultParagraphFont"/>
+    <w:uiPriority w:val="99"/>
+    <w:semiHidden/>
+    <w:unhideWhenUsed/>
+    <w:rsid w:val="009C5A50"/>
+    <w:rPr>
+      <w:color w:val="605E5C"/>
+      <w:shd w:val="clear" w:color="auto" w:fill="E1DFDD"/>
+    </w:rPr>
+  </w:style>
 </w:styles>
 </file>
 
@@ -8639,6 +6480,12 @@
 </file>
 
 <file path=customXml/item1.xml><?xml version="1.0" encoding="utf-8"?>
+<go:gDocsCustomXmlDataStorage xmlns:go="http://customooxmlschemas.google.com/" xmlns:r="http://schemas.openxmlformats.org/officeDocument/2006/relationships" uri="GoogleDocsCustomDataVersion2">
+  <go:docsCustomData xmlns:go="http://customooxmlschemas.google.com/" roundtripDataSignature="AMtx7mhdhr0yaiEOHVFqfq5HmpqHy3qqgA==">CgMxLjAyCGguZ2pkZ3hzOAByITE0ZTV1QTNxb1QtWGxFNDI0MmJESUxuZ1c3UE1XSkRGNw==</go:docsCustomData>
+</go:gDocsCustomXmlDataStorage>
+</file>
+
+<file path=customXml/item2.xml><?xml version="1.0" encoding="utf-8"?>
 <ct:contentTypeSchema xmlns:ct="http://schemas.microsoft.com/office/2006/metadata/contentType" xmlns:ma="http://schemas.microsoft.com/office/2006/metadata/properties/metaAttributes" ct:_="" ma:_="" ma:contentTypeName="Document" ma:contentTypeID="0x0101000A31519FBF29E34CA9D51570948F53FB" ma:contentTypeVersion="16" ma:contentTypeDescription="Create a new document." ma:contentTypeScope="" ma:versionID="b001c94bf266aa83173509ec0431932a">
   <xsd:schema xmlns:xsd="http://www.w3.org/2001/XMLSchema" xmlns:xs="http://www.w3.org/2001/XMLSchema" xmlns:p="http://schemas.microsoft.com/office/2006/metadata/properties" xmlns:ns3="c75e6f1d-c1fb-46c7-80b8-75350cfc5001" xmlns:ns4="7618b3f3-db09-4910-a7e4-ba280be58b1d" targetNamespace="http://schemas.microsoft.com/office/2006/metadata/properties" ma:root="true" ma:fieldsID="b69cd310f7f50170753c79c31b769811" ns3:_="" ns4:_="">
     <xsd:import namespace="c75e6f1d-c1fb-46c7-80b8-75350cfc5001"/>
@@ -8879,18 +6726,8 @@
 </ct:contentTypeSchema>
 </file>
 
-<file path=customXml/item2.xml><?xml version="1.0" encoding="utf-8"?>
-<go:gDocsCustomXmlDataStorage xmlns:go="http://customooxmlschemas.google.com/" xmlns:r="http://schemas.openxmlformats.org/officeDocument/2006/relationships" uri="GoogleDocsCustomDataVersion2">
-  <go:docsCustomData xmlns:go="http://customooxmlschemas.google.com/" roundtripDataSignature="AMtx7mhdhr0yaiEOHVFqfq5HmpqHy3qqgA==">CgMxLjAyCGguZ2pkZ3hzOAByITE0ZTV1QTNxb1QtWGxFNDI0MmJESUxuZ1c3UE1XSkRGNw==</go:docsCustomData>
-</go:gDocsCustomXmlDataStorage>
-</file>
-
 <file path=customXml/item3.xml><?xml version="1.0" encoding="utf-8"?>
-<p:properties xmlns:p="http://schemas.microsoft.com/office/2006/metadata/properties" xmlns:xsi="http://www.w3.org/2001/XMLSchema-instance" xmlns:pc="http://schemas.microsoft.com/office/infopath/2007/PartnerControls">
-  <documentManagement>
-    <_activity xmlns="c75e6f1d-c1fb-46c7-80b8-75350cfc5001" xsi:nil="true"/>
-  </documentManagement>
-</p:properties>
+<b:Sources xmlns:b="http://schemas.openxmlformats.org/officeDocument/2006/bibliography" xmlns="http://schemas.openxmlformats.org/officeDocument/2006/bibliography" SelectedStyle="\APASixthEditionOfficeOnline.xsl" StyleName="APA" Version="6"/>
 </file>
 
 <file path=customXml/item4.xml><?xml version="1.0" encoding="utf-8"?>
@@ -8903,10 +6740,23 @@
 </file>
 
 <file path=customXml/item5.xml><?xml version="1.0" encoding="utf-8"?>
-<b:Sources xmlns:b="http://schemas.openxmlformats.org/officeDocument/2006/bibliography" xmlns="http://schemas.openxmlformats.org/officeDocument/2006/bibliography" SelectedStyle="\APASixthEditionOfficeOnline.xsl" StyleName="APA" Version="6"/>
+<p:properties xmlns:p="http://schemas.microsoft.com/office/2006/metadata/properties" xmlns:xsi="http://www.w3.org/2001/XMLSchema-instance" xmlns:pc="http://schemas.microsoft.com/office/infopath/2007/PartnerControls">
+  <documentManagement>
+    <_activity xmlns="c75e6f1d-c1fb-46c7-80b8-75350cfc5001" xsi:nil="true"/>
+  </documentManagement>
+</p:properties>
 </file>
 
 <file path=customXml/itemProps1.xml><?xml version="1.0" encoding="utf-8"?>
+<ds:datastoreItem xmlns:ds="http://schemas.openxmlformats.org/officeDocument/2006/customXml" ds:itemID="{11111111-1234-1234-1234-123412341234}">
+  <ds:schemaRefs>
+    <ds:schemaRef ds:uri="http://customooxmlschemas.google.com/"/>
+    <ds:schemaRef ds:uri="http://schemas.openxmlformats.org/officeDocument/2006/relationships"/>
+  </ds:schemaRefs>
+</ds:datastoreItem>
+</file>
+
+<file path=customXml/itemProps2.xml><?xml version="1.0" encoding="utf-8"?>
 <ds:datastoreItem xmlns:ds="http://schemas.openxmlformats.org/officeDocument/2006/customXml" ds:itemID="{D1321BE7-38B1-476A-9D1E-C5BA1ED8BDCA}">
   <ds:schemaRefs>
     <ds:schemaRef ds:uri="http://schemas.microsoft.com/office/2006/metadata/contentType"/>
@@ -8925,28 +6775,10 @@
 </ds:datastoreItem>
 </file>
 
-<file path=customXml/itemProps2.xml><?xml version="1.0" encoding="utf-8"?>
-<ds:datastoreItem xmlns:ds="http://schemas.openxmlformats.org/officeDocument/2006/customXml" ds:itemID="{11111111-1234-1234-1234-123412341234}">
+<file path=customXml/itemProps3.xml><?xml version="1.0" encoding="utf-8"?>
+<ds:datastoreItem xmlns:ds="http://schemas.openxmlformats.org/officeDocument/2006/customXml" ds:itemID="{5349FA96-7456-4FCA-BB3A-A99AE53B29BA}">
   <ds:schemaRefs>
-    <ds:schemaRef ds:uri="http://schemas.openxmlformats.org/officeDocument/2006/relationships"/>
-    <ds:schemaRef ds:uri="http://customooxmlschemas.google.com/"/>
-  </ds:schemaRefs>
-</ds:datastoreItem>
-</file>
-
-<file path=customXml/itemProps3.xml><?xml version="1.0" encoding="utf-8"?>
-<ds:datastoreItem xmlns:ds="http://schemas.openxmlformats.org/officeDocument/2006/customXml" ds:itemID="{600B16F0-267A-4928-91DB-30B3EB81E47B}">
-  <ds:schemaRefs>
-    <ds:schemaRef ds:uri="http://schemas.microsoft.com/office/infopath/2007/PartnerControls"/>
-    <ds:schemaRef ds:uri="http://purl.org/dc/terms/"/>
-    <ds:schemaRef ds:uri="http://purl.org/dc/dcmitype/"/>
-    <ds:schemaRef ds:uri="http://purl.org/dc/elements/1.1/"/>
-    <ds:schemaRef ds:uri="http://schemas.openxmlformats.org/package/2006/metadata/core-properties"/>
-    <ds:schemaRef ds:uri="http://schemas.microsoft.com/office/2006/metadata/properties"/>
-    <ds:schemaRef ds:uri="7618b3f3-db09-4910-a7e4-ba280be58b1d"/>
-    <ds:schemaRef ds:uri="http://schemas.microsoft.com/office/2006/documentManagement/types"/>
-    <ds:schemaRef ds:uri="c75e6f1d-c1fb-46c7-80b8-75350cfc5001"/>
-    <ds:schemaRef ds:uri="http://www.w3.org/XML/1998/namespace"/>
+    <ds:schemaRef ds:uri="http://schemas.openxmlformats.org/officeDocument/2006/bibliography"/>
   </ds:schemaRefs>
 </ds:datastoreItem>
 </file>
@@ -8960,9 +6792,11 @@
 </file>
 
 <file path=customXml/itemProps5.xml><?xml version="1.0" encoding="utf-8"?>
-<ds:datastoreItem xmlns:ds="http://schemas.openxmlformats.org/officeDocument/2006/customXml" ds:itemID="{5349FA96-7456-4FCA-BB3A-A99AE53B29BA}">
+<ds:datastoreItem xmlns:ds="http://schemas.openxmlformats.org/officeDocument/2006/customXml" ds:itemID="{600B16F0-267A-4928-91DB-30B3EB81E47B}">
   <ds:schemaRefs>
-    <ds:schemaRef ds:uri="http://schemas.openxmlformats.org/officeDocument/2006/bibliography"/>
+    <ds:schemaRef ds:uri="http://schemas.microsoft.com/office/2006/metadata/properties"/>
+    <ds:schemaRef ds:uri="http://schemas.microsoft.com/office/infopath/2007/PartnerControls"/>
+    <ds:schemaRef ds:uri="c75e6f1d-c1fb-46c7-80b8-75350cfc5001"/>
   </ds:schemaRefs>
 </ds:datastoreItem>
 </file>
</xml_diff>